<commit_message>
lab 2. elméleti összefoglaló
</commit_message>
<xml_diff>
--- a/labor_2_jegyzokonyv.docx
+++ b/labor_2_jegyzokonyv.docx
@@ -9,6 +9,9 @@
         <w:jc w:val="left"/>
       </w:pPr>
       <w:r>
+        <w:rPr>
+          <w:noProof/>
+        </w:rPr>
         <mc:AlternateContent>
           <mc:Choice Requires="wps">
             <w:drawing>
@@ -291,6 +294,651 @@
       </w:r>
     </w:p>
     <w:p>
+      <w:bookmarkStart w:id="0" w:name="_Hlk147058501"/>
+      <w:r>
+        <w:t xml:space="preserve">Az </w:t>
+      </w:r>
+      <w:r>
+        <w:t>második</w:t>
+      </w:r>
+      <w:r>
+        <w:t xml:space="preserve"> gyakorlat fő témája a</w:t>
+      </w:r>
+      <w:r>
+        <w:t xml:space="preserve"> hálózatokra vonatkozó egyszerűsítő tételek használatának gyakorlása</w:t>
+      </w:r>
+      <w:r>
+        <w:t>.</w:t>
+      </w:r>
+      <w:r>
+        <w:t xml:space="preserve"> A cél az lesz, hogy az elsőre bonyolultnak tűnő hálózatokból egy sokkal egyszerűbbet készítsünk, amik már később könnyebben kezelhetők.</w:t>
+      </w:r>
+    </w:p>
+    <w:p>
+      <w:r>
+        <w:t xml:space="preserve">A legegyszerűbb, és legtöbbet használt egyszerűsítési módszer, az </w:t>
+      </w:r>
+      <w:r>
+        <w:rPr>
+          <w:b/>
+          <w:bCs/>
+        </w:rPr>
+        <w:t>eredő ellenállások</w:t>
+      </w:r>
+      <w:r>
+        <w:t xml:space="preserve"> módszere. Ennek lényege, hogy az áramkörben </w:t>
+      </w:r>
+      <w:r>
+        <w:t xml:space="preserve">előforduló ellenállásokat egy eredő ellenállással helyettesítjük. Ezzel egyszerűsítve az áramkört, és a számolásokat. Ezt olyan áramkörökben vagy áramkörrészekben tehetjük meg, amelyeknek két kivezetése van. A </w:t>
+      </w:r>
+      <w:r>
+        <w:rPr>
+          <w:b/>
+          <w:bCs/>
+        </w:rPr>
+        <w:t>sorba</w:t>
+      </w:r>
+      <w:r>
+        <w:t xml:space="preserve"> kötött ellenállások értéke </w:t>
+      </w:r>
+      <w:proofErr w:type="spellStart"/>
+      <w:r>
+        <w:rPr>
+          <w:b/>
+          <w:bCs/>
+        </w:rPr>
+        <w:t>összegződik</w:t>
+      </w:r>
+      <w:proofErr w:type="spellEnd"/>
+      <w:r>
+        <w:t xml:space="preserve"> </w:t>
+      </w:r>
+      <w:r>
+        <w:rPr>
+          <w:rFonts w:eastAsiaTheme="minorEastAsia"/>
+        </w:rPr>
+        <w:t>(</w:t>
+      </w:r>
+      <m:oMath>
+        <m:sSub>
+          <m:sSubPr>
+            <m:ctrlPr>
+              <w:rPr>
+                <w:rFonts w:ascii="Cambria Math" w:hAnsi="Cambria Math"/>
+                <w:i/>
+              </w:rPr>
+            </m:ctrlPr>
+          </m:sSubPr>
+          <m:e>
+            <m:r>
+              <w:rPr>
+                <w:rFonts w:ascii="Cambria Math" w:hAnsi="Cambria Math"/>
+              </w:rPr>
+              <m:t>R</m:t>
+            </m:r>
+          </m:e>
+          <m:sub>
+            <m:r>
+              <w:rPr>
+                <w:rFonts w:ascii="Cambria Math" w:hAnsi="Cambria Math"/>
+              </w:rPr>
+              <m:t>1</m:t>
+            </m:r>
+          </m:sub>
+        </m:sSub>
+        <m:r>
+          <w:rPr>
+            <w:rFonts w:ascii="Cambria Math" w:hAnsi="Cambria Math"/>
+          </w:rPr>
+          <m:t>+</m:t>
+        </m:r>
+        <m:sSub>
+          <m:sSubPr>
+            <m:ctrlPr>
+              <w:rPr>
+                <w:rFonts w:ascii="Cambria Math" w:hAnsi="Cambria Math"/>
+                <w:i/>
+              </w:rPr>
+            </m:ctrlPr>
+          </m:sSubPr>
+          <m:e>
+            <m:r>
+              <w:rPr>
+                <w:rFonts w:ascii="Cambria Math" w:hAnsi="Cambria Math"/>
+              </w:rPr>
+              <m:t>R</m:t>
+            </m:r>
+          </m:e>
+          <m:sub>
+            <m:r>
+              <w:rPr>
+                <w:rFonts w:ascii="Cambria Math" w:hAnsi="Cambria Math"/>
+              </w:rPr>
+              <m:t>2</m:t>
+            </m:r>
+          </m:sub>
+        </m:sSub>
+        <m:r>
+          <w:rPr>
+            <w:rFonts w:ascii="Cambria Math" w:hAnsi="Cambria Math"/>
+          </w:rPr>
+          <m:t>=</m:t>
+        </m:r>
+        <m:sSub>
+          <m:sSubPr>
+            <m:ctrlPr>
+              <w:rPr>
+                <w:rFonts w:ascii="Cambria Math" w:hAnsi="Cambria Math"/>
+                <w:i/>
+              </w:rPr>
+            </m:ctrlPr>
+          </m:sSubPr>
+          <m:e>
+            <m:r>
+              <w:rPr>
+                <w:rFonts w:ascii="Cambria Math" w:hAnsi="Cambria Math"/>
+              </w:rPr>
+              <m:t>R</m:t>
+            </m:r>
+          </m:e>
+          <m:sub>
+            <m:r>
+              <w:rPr>
+                <w:rFonts w:ascii="Cambria Math" w:hAnsi="Cambria Math"/>
+              </w:rPr>
+              <m:t>e</m:t>
+            </m:r>
+          </m:sub>
+        </m:sSub>
+      </m:oMath>
+      <w:r>
+        <w:rPr>
+          <w:rFonts w:eastAsiaTheme="minorEastAsia"/>
+        </w:rPr>
+        <w:t>)</w:t>
+      </w:r>
+      <w:r>
+        <w:t xml:space="preserve">. Az egymással </w:t>
+      </w:r>
+      <w:r>
+        <w:rPr>
+          <w:b/>
+          <w:bCs/>
+        </w:rPr>
+        <w:t>párhuzamosan</w:t>
+      </w:r>
+      <w:r>
+        <w:t xml:space="preserve"> kötött ellenállások eredőjéhez összegeznünk kell az ellenállások </w:t>
+      </w:r>
+      <w:proofErr w:type="spellStart"/>
+      <w:r>
+        <w:t>reciprokát</w:t>
+      </w:r>
+      <w:proofErr w:type="spellEnd"/>
+      <w:r>
+        <w:t xml:space="preserve">, és az összeg </w:t>
+      </w:r>
+      <w:proofErr w:type="spellStart"/>
+      <w:r>
+        <w:t>reciproka</w:t>
+      </w:r>
+      <w:proofErr w:type="spellEnd"/>
+      <w:r>
+        <w:t xml:space="preserve"> lesz az eredő</w:t>
+      </w:r>
+      <w:r>
+        <w:t xml:space="preserve"> (</w:t>
+      </w:r>
+      <m:oMath>
+        <m:sSub>
+          <m:sSubPr>
+            <m:ctrlPr>
+              <w:rPr>
+                <w:rFonts w:ascii="Cambria Math" w:hAnsi="Cambria Math"/>
+                <w:i/>
+              </w:rPr>
+            </m:ctrlPr>
+          </m:sSubPr>
+          <m:e>
+            <m:r>
+              <w:rPr>
+                <w:rFonts w:ascii="Cambria Math" w:hAnsi="Cambria Math"/>
+              </w:rPr>
+              <m:t>R</m:t>
+            </m:r>
+          </m:e>
+          <m:sub>
+            <m:r>
+              <w:rPr>
+                <w:rFonts w:ascii="Cambria Math" w:hAnsi="Cambria Math"/>
+              </w:rPr>
+              <m:t>1</m:t>
+            </m:r>
+          </m:sub>
+        </m:sSub>
+        <m:r>
+          <w:rPr>
+            <w:rFonts w:ascii="Cambria Math" w:hAnsi="Cambria Math"/>
+          </w:rPr>
+          <m:t>||</m:t>
+        </m:r>
+        <m:sSub>
+          <m:sSubPr>
+            <m:ctrlPr>
+              <w:rPr>
+                <w:rFonts w:ascii="Cambria Math" w:hAnsi="Cambria Math"/>
+                <w:i/>
+              </w:rPr>
+            </m:ctrlPr>
+          </m:sSubPr>
+          <m:e>
+            <m:r>
+              <w:rPr>
+                <w:rFonts w:ascii="Cambria Math" w:hAnsi="Cambria Math"/>
+              </w:rPr>
+              <m:t>R</m:t>
+            </m:r>
+          </m:e>
+          <m:sub>
+            <m:r>
+              <w:rPr>
+                <w:rFonts w:ascii="Cambria Math" w:hAnsi="Cambria Math"/>
+              </w:rPr>
+              <m:t>2</m:t>
+            </m:r>
+          </m:sub>
+        </m:sSub>
+        <m:r>
+          <w:rPr>
+            <w:rFonts w:ascii="Cambria Math" w:hAnsi="Cambria Math"/>
+          </w:rPr>
+          <m:t>=</m:t>
+        </m:r>
+        <m:f>
+          <m:fPr>
+            <m:ctrlPr>
+              <w:rPr>
+                <w:rFonts w:ascii="Cambria Math" w:hAnsi="Cambria Math"/>
+                <w:i/>
+              </w:rPr>
+            </m:ctrlPr>
+          </m:fPr>
+          <m:num>
+            <m:r>
+              <w:rPr>
+                <w:rFonts w:ascii="Cambria Math" w:hAnsi="Cambria Math"/>
+              </w:rPr>
+              <m:t>1</m:t>
+            </m:r>
+          </m:num>
+          <m:den>
+            <m:f>
+              <m:fPr>
+                <m:ctrlPr>
+                  <w:rPr>
+                    <w:rFonts w:ascii="Cambria Math" w:hAnsi="Cambria Math"/>
+                    <w:i/>
+                  </w:rPr>
+                </m:ctrlPr>
+              </m:fPr>
+              <m:num>
+                <m:r>
+                  <w:rPr>
+                    <w:rFonts w:ascii="Cambria Math" w:hAnsi="Cambria Math"/>
+                  </w:rPr>
+                  <m:t>1</m:t>
+                </m:r>
+              </m:num>
+              <m:den>
+                <m:sSub>
+                  <m:sSubPr>
+                    <m:ctrlPr>
+                      <w:rPr>
+                        <w:rFonts w:ascii="Cambria Math" w:hAnsi="Cambria Math"/>
+                        <w:i/>
+                      </w:rPr>
+                    </m:ctrlPr>
+                  </m:sSubPr>
+                  <m:e>
+                    <m:r>
+                      <w:rPr>
+                        <w:rFonts w:ascii="Cambria Math" w:hAnsi="Cambria Math"/>
+                      </w:rPr>
+                      <m:t>R</m:t>
+                    </m:r>
+                  </m:e>
+                  <m:sub>
+                    <m:r>
+                      <w:rPr>
+                        <w:rFonts w:ascii="Cambria Math" w:hAnsi="Cambria Math"/>
+                      </w:rPr>
+                      <m:t>1</m:t>
+                    </m:r>
+                  </m:sub>
+                </m:sSub>
+              </m:den>
+            </m:f>
+            <m:r>
+              <w:rPr>
+                <w:rFonts w:ascii="Cambria Math" w:hAnsi="Cambria Math"/>
+              </w:rPr>
+              <m:t>+</m:t>
+            </m:r>
+            <m:f>
+              <m:fPr>
+                <m:ctrlPr>
+                  <w:rPr>
+                    <w:rFonts w:ascii="Cambria Math" w:hAnsi="Cambria Math"/>
+                    <w:i/>
+                  </w:rPr>
+                </m:ctrlPr>
+              </m:fPr>
+              <m:num>
+                <m:r>
+                  <w:rPr>
+                    <w:rFonts w:ascii="Cambria Math" w:hAnsi="Cambria Math"/>
+                  </w:rPr>
+                  <m:t>1</m:t>
+                </m:r>
+              </m:num>
+              <m:den>
+                <m:sSub>
+                  <m:sSubPr>
+                    <m:ctrlPr>
+                      <w:rPr>
+                        <w:rFonts w:ascii="Cambria Math" w:hAnsi="Cambria Math"/>
+                        <w:i/>
+                      </w:rPr>
+                    </m:ctrlPr>
+                  </m:sSubPr>
+                  <m:e>
+                    <m:r>
+                      <w:rPr>
+                        <w:rFonts w:ascii="Cambria Math" w:hAnsi="Cambria Math"/>
+                      </w:rPr>
+                      <m:t>R</m:t>
+                    </m:r>
+                  </m:e>
+                  <m:sub>
+                    <m:r>
+                      <w:rPr>
+                        <w:rFonts w:ascii="Cambria Math" w:hAnsi="Cambria Math"/>
+                      </w:rPr>
+                      <m:t>2</m:t>
+                    </m:r>
+                  </m:sub>
+                </m:sSub>
+              </m:den>
+            </m:f>
+          </m:den>
+        </m:f>
+      </m:oMath>
+      <w:r>
+        <w:t>)</w:t>
+      </w:r>
+      <w:r>
+        <w:t>.</w:t>
+      </w:r>
+    </w:p>
+    <w:p>
+      <w:r>
+        <w:t xml:space="preserve">A következő fontos tételünk az egyszerűsítésre a </w:t>
+      </w:r>
+      <w:proofErr w:type="spellStart"/>
+      <w:r>
+        <w:rPr>
+          <w:b/>
+          <w:bCs/>
+        </w:rPr>
+        <w:t>Thevenin</w:t>
+      </w:r>
+      <w:proofErr w:type="spellEnd"/>
+      <w:r>
+        <w:rPr>
+          <w:b/>
+          <w:bCs/>
+        </w:rPr>
+        <w:t>-tétel</w:t>
+      </w:r>
+      <w:r>
+        <w:t xml:space="preserve">, ami kimondja, hogy egy generátorokat és ellenállásokat tartalmazó, két kivezetéssel rendelkező áramkör vagy áramkörrész helyettesíthető egy feszültséggenerátorral, és egy vele sorba kötött ellenállással. A helyettesítés csak akkor ekvivalens, ha minden esetben úgy viselkedik, mint az eredeti áramkör. A </w:t>
+      </w:r>
+      <w:proofErr w:type="spellStart"/>
+      <w:r>
+        <w:t>Thevenin</w:t>
+      </w:r>
+      <w:proofErr w:type="spellEnd"/>
+      <w:r>
+        <w:t xml:space="preserve"> feszültséggenerátor értékét</w:t>
+      </w:r>
+      <w:r>
+        <w:t xml:space="preserve"> </w:t>
+      </w:r>
+      <w:r>
+        <w:rPr>
+          <w:rFonts w:eastAsiaTheme="minorEastAsia"/>
+        </w:rPr>
+        <w:t>(</w:t>
+      </w:r>
+      <m:oMath>
+        <m:sSub>
+          <m:sSubPr>
+            <m:ctrlPr>
+              <w:rPr>
+                <w:rFonts w:ascii="Cambria Math" w:hAnsi="Cambria Math"/>
+                <w:i/>
+              </w:rPr>
+            </m:ctrlPr>
+          </m:sSubPr>
+          <m:e>
+            <m:r>
+              <w:rPr>
+                <w:rFonts w:ascii="Cambria Math" w:hAnsi="Cambria Math"/>
+              </w:rPr>
+              <m:t>U</m:t>
+            </m:r>
+          </m:e>
+          <m:sub>
+            <m:r>
+              <w:rPr>
+                <w:rFonts w:ascii="Cambria Math" w:hAnsi="Cambria Math"/>
+              </w:rPr>
+              <m:t>th</m:t>
+            </m:r>
+          </m:sub>
+        </m:sSub>
+      </m:oMath>
+      <w:r>
+        <w:rPr>
+          <w:rFonts w:eastAsiaTheme="minorEastAsia"/>
+        </w:rPr>
+        <w:t>)</w:t>
+      </w:r>
+      <w:r>
+        <w:t xml:space="preserve"> az eredeti áramkör üresjárati feszültsége fogja megadni. Ez az a feszültség, ami a kivezetései között mérhető akkor, ha azokra nincs semmi kötve. Az ellenállás</w:t>
+      </w:r>
+      <w:r>
+        <w:t xml:space="preserve"> (</w:t>
+      </w:r>
+      <m:oMath>
+        <m:sSub>
+          <m:sSubPr>
+            <m:ctrlPr>
+              <w:rPr>
+                <w:rFonts w:ascii="Cambria Math" w:hAnsi="Cambria Math"/>
+                <w:i/>
+              </w:rPr>
+            </m:ctrlPr>
+          </m:sSubPr>
+          <m:e>
+            <m:r>
+              <w:rPr>
+                <w:rFonts w:ascii="Cambria Math" w:hAnsi="Cambria Math"/>
+              </w:rPr>
+              <m:t>R</m:t>
+            </m:r>
+          </m:e>
+          <m:sub>
+            <m:r>
+              <w:rPr>
+                <w:rFonts w:ascii="Cambria Math" w:hAnsi="Cambria Math"/>
+              </w:rPr>
+              <m:t>th</m:t>
+            </m:r>
+          </m:sub>
+        </m:sSub>
+      </m:oMath>
+      <w:r>
+        <w:rPr>
+          <w:rFonts w:eastAsiaTheme="minorEastAsia"/>
+        </w:rPr>
+        <w:t>)</w:t>
+      </w:r>
+      <w:r>
+        <w:t xml:space="preserve"> pedig az eredeti áramkörből úgy kapható meg, hogy a feszültséggenerátorokat rövidzárral, az áramgenerátorokat pedig szakadással helyettesítjük, és kiszámoljuk az eredő ellenállását. Az így megkapott </w:t>
+      </w:r>
+      <w:r>
+        <w:t xml:space="preserve">ellenállás lesz a </w:t>
+      </w:r>
+      <w:proofErr w:type="spellStart"/>
+      <w:r>
+        <w:t>Thevenin</w:t>
+      </w:r>
+      <w:proofErr w:type="spellEnd"/>
+      <w:r>
+        <w:t xml:space="preserve"> ellenállás.</w:t>
+      </w:r>
+    </w:p>
+    <w:p>
+      <w:r>
+        <w:t xml:space="preserve">A </w:t>
+      </w:r>
+      <w:proofErr w:type="spellStart"/>
+      <w:r>
+        <w:t>Thevenin</w:t>
+      </w:r>
+      <w:proofErr w:type="spellEnd"/>
+      <w:r>
+        <w:t xml:space="preserve">-tételről nem beszélhetünk anélkül, hogy ne említenénk meg a </w:t>
+      </w:r>
+      <w:r>
+        <w:rPr>
+          <w:b/>
+          <w:bCs/>
+        </w:rPr>
+        <w:t>Norton-tételt</w:t>
+      </w:r>
+      <w:r>
+        <w:t xml:space="preserve">. Hasonló dolgot állít ez is, annyi különbséggel, hogy itt a feszültséggenerátor helyett áramgenerátor kerül a helyettesítő áramkörbe. Ennek megfelelően nem sorba kell vele kötni az ellenállást, hanem vele párhuzamosan. Az áramgenerátor értékét úgy kapjuk meg, hogy a kivezetéseket rövidzárral összekötjük, és az ezen folyó áram lesz az értéke a generátornak. Az ellenállás kiszámításnak módszere megegyezik a </w:t>
+      </w:r>
+      <w:proofErr w:type="spellStart"/>
+      <w:r>
+        <w:t>Thevenin</w:t>
+      </w:r>
+      <w:proofErr w:type="spellEnd"/>
+      <w:r>
+        <w:t>-tétlenél leírtakkal.</w:t>
+      </w:r>
+    </w:p>
+    <w:p>
+      <w:pPr>
+        <w:rPr>
+          <w:rFonts w:cstheme="minorHAnsi"/>
+        </w:rPr>
+      </w:pPr>
+      <w:r>
+        <w:t xml:space="preserve">A </w:t>
+      </w:r>
+      <w:proofErr w:type="spellStart"/>
+      <w:r>
+        <w:t>Thevenin</w:t>
+      </w:r>
+      <w:proofErr w:type="spellEnd"/>
+      <w:r>
+        <w:t xml:space="preserve">-tétel, és a Norton-tétel is </w:t>
+      </w:r>
+      <w:r>
+        <w:rPr>
+          <w:b/>
+          <w:bCs/>
+        </w:rPr>
+        <w:t>rekurzívan</w:t>
+      </w:r>
+      <w:r>
+        <w:t xml:space="preserve"> használható egy </w:t>
+      </w:r>
+      <w:r>
+        <w:t>áramkörben, azaz megtehető, hogy először helyettesítünk egy adott áramkörrészt, utána pedig a helyettesített áramkört egy további áramkörrésszel együtt ismét helyettesíthetjük.</w:t>
+      </w:r>
+    </w:p>
+    <w:p>
+      <w:r>
+        <w:t xml:space="preserve">Következő nagyon hasznos tétel, amit már az előzőekben is használnunk kellett a </w:t>
+      </w:r>
+      <w:r>
+        <w:rPr>
+          <w:b/>
+          <w:bCs/>
+        </w:rPr>
+        <w:t>szuperpozíció tétele</w:t>
+      </w:r>
+      <w:r>
+        <w:t xml:space="preserve">, egyszerűen megfogalmazva ez azt takarja, hogy a generátorok az áramkörben egymástól függetlenül működnek, és a hatásaik összegződnek. Ez a tétel csak lineáris hálózatokban működik. Használni olyan hálózatban lehet, amiben több, mint egy generátor van. Az összes generátorra egyesével kiszámoljuk a hálózatban a keresett áramot, vagy feszültséget, úgy, hogy az éppen figyelembe nem vett áramgenerátorokat szakadással, a feszültséggenerátorokat pedig </w:t>
+      </w:r>
+      <w:proofErr w:type="spellStart"/>
+      <w:r>
+        <w:t>rövdizárral</w:t>
+      </w:r>
+      <w:proofErr w:type="spellEnd"/>
+      <w:r>
+        <w:t xml:space="preserve"> helyettesítjük. Az így kapott értékeket összegezve pedig megkapjuk azt az áramot vagy feszültséget, amit </w:t>
+      </w:r>
+      <w:r>
+        <w:t>akkor kapnánk, ha az összes generátort egyszerre figyelembevéve számolnánk.</w:t>
+      </w:r>
+    </w:p>
+    <w:p>
+      <w:r>
+        <w:t xml:space="preserve">Az utolsó tétel, ami annyira nem is az egyszerűsítésről szól, ám ide vág, az a </w:t>
+      </w:r>
+      <w:proofErr w:type="spellStart"/>
+      <w:r>
+        <w:rPr>
+          <w:b/>
+          <w:bCs/>
+        </w:rPr>
+        <w:t>Tellegen</w:t>
+      </w:r>
+      <w:proofErr w:type="spellEnd"/>
+      <w:r>
+        <w:rPr>
+          <w:b/>
+          <w:bCs/>
+        </w:rPr>
+        <w:t>-tétele</w:t>
+      </w:r>
+      <w:r>
+        <w:t xml:space="preserve">. Ez a </w:t>
+      </w:r>
+      <w:proofErr w:type="spellStart"/>
+      <w:r>
+        <w:t>Kirchoff</w:t>
+      </w:r>
+      <w:proofErr w:type="spellEnd"/>
+      <w:r>
+        <w:t xml:space="preserve">-törvényeket veszi alapul, és csak olyan hálózatokban működik, ahogy a </w:t>
+      </w:r>
+      <w:proofErr w:type="spellStart"/>
+      <w:r>
+        <w:t>Kirchoff</w:t>
+      </w:r>
+      <w:proofErr w:type="spellEnd"/>
+      <w:r>
+        <w:t>-törvények teljesülnek. Azt állítja, hogy fogyasztók által felvett teljesítmény, megegyezik a generátorok által leadott teljesítménnyel.</w:t>
+      </w:r>
+    </w:p>
+    <w:bookmarkEnd w:id="0"/>
+    <w:p>
       <w:pPr>
         <w:pStyle w:val="Fejezetcm"/>
       </w:pPr>
@@ -334,7 +982,27 @@
           <w:iCs/>
           <w:lang w:eastAsia="en-GB"/>
         </w:rPr>
-        <w:t>l.</w:t>
+        <w:t>l. a)</w:t>
+      </w:r>
+      <w:r>
+        <w:rPr>
+          <w:lang w:eastAsia="en-GB"/>
+        </w:rPr>
+        <w:t xml:space="preserve"> ábrának megfelelő áramkör </w:t>
+      </w:r>
+      <w:proofErr w:type="spellStart"/>
+      <w:r>
+        <w:rPr>
+          <w:lang w:eastAsia="en-GB"/>
+        </w:rPr>
+        <w:t>Thevenin</w:t>
+      </w:r>
+      <w:proofErr w:type="spellEnd"/>
+      <w:r>
+        <w:rPr>
+          <w:lang w:eastAsia="en-GB"/>
+        </w:rPr>
+        <w:t>-tétel szerinti helyettesítőjét alkalmazva (</w:t>
       </w:r>
       <w:r>
         <w:rPr>
@@ -342,171 +1010,13 @@
           <w:iCs/>
           <w:lang w:eastAsia="en-GB"/>
         </w:rPr>
-        <w:t xml:space="preserve"> </w:t>
-      </w:r>
-      <w:r>
-        <w:rPr>
-          <w:i/>
-          <w:iCs/>
-          <w:lang w:eastAsia="en-GB"/>
-        </w:rPr>
-        <w:t>a</w:t>
-      </w:r>
-      <w:r>
-        <w:rPr>
-          <w:i/>
-          <w:iCs/>
-          <w:lang w:eastAsia="en-GB"/>
-        </w:rPr>
-        <w:t>)</w:t>
-      </w:r>
-      <w:r>
-        <w:rPr>
-          <w:lang w:eastAsia="en-GB"/>
-        </w:rPr>
-        <w:t xml:space="preserve"> </w:t>
-      </w:r>
-      <w:r>
-        <w:rPr>
-          <w:lang w:eastAsia="en-GB"/>
-        </w:rPr>
-        <w:t>á</w:t>
-      </w:r>
-      <w:r>
-        <w:rPr>
-          <w:lang w:eastAsia="en-GB"/>
-        </w:rPr>
-        <w:t>br</w:t>
-      </w:r>
-      <w:r>
-        <w:rPr>
-          <w:lang w:eastAsia="en-GB"/>
-        </w:rPr>
-        <w:t>á</w:t>
-      </w:r>
-      <w:r>
-        <w:rPr>
-          <w:lang w:eastAsia="en-GB"/>
-        </w:rPr>
-        <w:t>nak megfele</w:t>
-      </w:r>
-      <w:r>
-        <w:rPr>
-          <w:lang w:eastAsia="en-GB"/>
-        </w:rPr>
-        <w:t>lő</w:t>
-      </w:r>
-      <w:r>
-        <w:rPr>
-          <w:lang w:eastAsia="en-GB"/>
-        </w:rPr>
-        <w:t xml:space="preserve"> </w:t>
-      </w:r>
-      <w:r>
-        <w:rPr>
-          <w:lang w:eastAsia="en-GB"/>
-        </w:rPr>
-        <w:t>á</w:t>
-      </w:r>
-      <w:r>
-        <w:rPr>
-          <w:lang w:eastAsia="en-GB"/>
-        </w:rPr>
-        <w:t xml:space="preserve">ramkör </w:t>
-      </w:r>
-      <w:proofErr w:type="spellStart"/>
-      <w:r>
-        <w:rPr>
-          <w:lang w:eastAsia="en-GB"/>
-        </w:rPr>
-        <w:t>Thevenin</w:t>
-      </w:r>
-      <w:proofErr w:type="spellEnd"/>
-      <w:r>
-        <w:rPr>
-          <w:lang w:eastAsia="en-GB"/>
-        </w:rPr>
-        <w:t>-tétel szerinti helyettes</w:t>
-      </w:r>
-      <w:r>
-        <w:rPr>
-          <w:lang w:eastAsia="en-GB"/>
-        </w:rPr>
-        <w:t>í</w:t>
-      </w:r>
-      <w:r>
-        <w:rPr>
-          <w:lang w:eastAsia="en-GB"/>
-        </w:rPr>
-        <w:t>t</w:t>
-      </w:r>
-      <w:r>
-        <w:rPr>
-          <w:lang w:eastAsia="en-GB"/>
-        </w:rPr>
-        <w:t>ő</w:t>
-      </w:r>
-      <w:r>
-        <w:rPr>
-          <w:lang w:eastAsia="en-GB"/>
-        </w:rPr>
-        <w:t>jét alkalmazva (</w:t>
-      </w:r>
-      <w:r>
-        <w:rPr>
-          <w:i/>
-          <w:iCs/>
-          <w:lang w:eastAsia="en-GB"/>
-        </w:rPr>
-        <w:t>1.</w:t>
-      </w:r>
-      <w:r>
-        <w:rPr>
-          <w:i/>
-          <w:iCs/>
-          <w:lang w:eastAsia="en-GB"/>
-        </w:rPr>
-        <w:t xml:space="preserve"> </w:t>
-      </w:r>
-      <w:r>
-        <w:rPr>
-          <w:i/>
-          <w:iCs/>
-          <w:lang w:eastAsia="en-GB"/>
-        </w:rPr>
-        <w:t>b</w:t>
-      </w:r>
-      <w:r>
-        <w:rPr>
-          <w:i/>
-          <w:iCs/>
-          <w:lang w:eastAsia="en-GB"/>
-        </w:rPr>
-        <w:t>)</w:t>
-      </w:r>
-      <w:r>
-        <w:rPr>
-          <w:lang w:eastAsia="en-GB"/>
-        </w:rPr>
-        <w:t xml:space="preserve"> á</w:t>
-      </w:r>
-      <w:r>
-        <w:rPr>
-          <w:lang w:eastAsia="en-GB"/>
-        </w:rPr>
-        <w:t>bra), sz</w:t>
-      </w:r>
-      <w:r>
-        <w:rPr>
-          <w:lang w:eastAsia="en-GB"/>
-        </w:rPr>
-        <w:t>á</w:t>
-      </w:r>
-      <w:r>
-        <w:rPr>
-          <w:lang w:eastAsia="en-GB"/>
-        </w:rPr>
-        <w:t xml:space="preserve">molja ki az </w:t>
+        <w:t>1. b)</w:t>
+      </w:r>
+      <w:r>
+        <w:rPr>
+          <w:lang w:eastAsia="en-GB"/>
+        </w:rPr>
+        <w:t xml:space="preserve"> ábra), számolja ki az </w:t>
       </w:r>
       <m:oMath>
         <m:sSub>
@@ -607,43 +1117,7 @@
         <w:rPr>
           <w:lang w:eastAsia="en-GB"/>
         </w:rPr>
-        <w:t xml:space="preserve">Mérje meg az </w:t>
-      </w:r>
-      <w:r>
-        <w:rPr>
-          <w:lang w:eastAsia="en-GB"/>
-        </w:rPr>
-        <w:t>ü</w:t>
-      </w:r>
-      <w:r>
-        <w:rPr>
-          <w:lang w:eastAsia="en-GB"/>
-        </w:rPr>
-        <w:t>resj</w:t>
-      </w:r>
-      <w:r>
-        <w:rPr>
-          <w:lang w:eastAsia="en-GB"/>
-        </w:rPr>
-        <w:t>á</w:t>
-      </w:r>
-      <w:r>
-        <w:rPr>
-          <w:lang w:eastAsia="en-GB"/>
-        </w:rPr>
-        <w:t>r</w:t>
-      </w:r>
-      <w:r>
-        <w:rPr>
-          <w:lang w:eastAsia="en-GB"/>
-        </w:rPr>
-        <w:t>á</w:t>
-      </w:r>
-      <w:r>
-        <w:rPr>
-          <w:lang w:eastAsia="en-GB"/>
-        </w:rPr>
-        <w:t xml:space="preserve">si feszültséget az </w:t>
+        <w:t xml:space="preserve">Mérje meg az üresjárási feszültséget az </w:t>
       </w:r>
       <m:oMath>
         <m:r>
@@ -680,91 +1154,7 @@
         <w:rPr>
           <w:lang w:eastAsia="en-GB"/>
         </w:rPr>
-        <w:t xml:space="preserve"> pont között. Adja meg a mért és</w:t>
-      </w:r>
-      <w:r>
-        <w:rPr>
-          <w:lang w:eastAsia="en-GB"/>
-        </w:rPr>
-        <w:t xml:space="preserve"> </w:t>
-      </w:r>
-      <w:r>
-        <w:rPr>
-          <w:lang w:eastAsia="en-GB"/>
-        </w:rPr>
-        <w:t>sz</w:t>
-      </w:r>
-      <w:r>
-        <w:rPr>
-          <w:lang w:eastAsia="en-GB"/>
-        </w:rPr>
-        <w:t>á</w:t>
-      </w:r>
-      <w:r>
-        <w:rPr>
-          <w:lang w:eastAsia="en-GB"/>
-        </w:rPr>
-        <w:t>m</w:t>
-      </w:r>
-      <w:r>
-        <w:rPr>
-          <w:lang w:eastAsia="en-GB"/>
-        </w:rPr>
-        <w:t>í</w:t>
-      </w:r>
-      <w:r>
-        <w:rPr>
-          <w:lang w:eastAsia="en-GB"/>
-        </w:rPr>
-        <w:t>tott érték közötti relat</w:t>
-      </w:r>
-      <w:r>
-        <w:rPr>
-          <w:lang w:eastAsia="en-GB"/>
-        </w:rPr>
-        <w:t>í</w:t>
-      </w:r>
-      <w:r>
-        <w:rPr>
-          <w:lang w:eastAsia="en-GB"/>
-        </w:rPr>
-        <w:t>v eltérést. Mérje meg a rövidz</w:t>
-      </w:r>
-      <w:r>
-        <w:rPr>
-          <w:lang w:eastAsia="en-GB"/>
-        </w:rPr>
-        <w:t>á</w:t>
-      </w:r>
-      <w:r>
-        <w:rPr>
-          <w:lang w:eastAsia="en-GB"/>
-        </w:rPr>
-        <w:t>r</w:t>
-      </w:r>
-      <w:r>
-        <w:rPr>
-          <w:lang w:eastAsia="en-GB"/>
-        </w:rPr>
-        <w:t>á</w:t>
-      </w:r>
-      <w:r>
-        <w:rPr>
-          <w:lang w:eastAsia="en-GB"/>
-        </w:rPr>
-        <w:t xml:space="preserve">si </w:t>
-      </w:r>
-      <w:r>
-        <w:rPr>
-          <w:lang w:eastAsia="en-GB"/>
-        </w:rPr>
-        <w:t>á</w:t>
-      </w:r>
-      <w:r>
-        <w:rPr>
-          <w:lang w:eastAsia="en-GB"/>
-        </w:rPr>
-        <w:t xml:space="preserve">ramot az </w:t>
+        <w:t xml:space="preserve"> pont között. Adja meg a mért és számított érték közötti relatív eltérést. Mérje meg a rövidzárási áramot az </w:t>
       </w:r>
       <m:oMath>
         <m:r>
@@ -801,55 +1191,7 @@
         <w:rPr>
           <w:lang w:eastAsia="en-GB"/>
         </w:rPr>
-        <w:t xml:space="preserve"> pont</w:t>
-      </w:r>
-      <w:r>
-        <w:rPr>
-          <w:lang w:eastAsia="en-GB"/>
-        </w:rPr>
-        <w:t xml:space="preserve"> </w:t>
-      </w:r>
-      <w:r>
-        <w:rPr>
-          <w:lang w:eastAsia="en-GB"/>
-        </w:rPr>
-        <w:t>között, majd sz</w:t>
-      </w:r>
-      <w:r>
-        <w:rPr>
-          <w:lang w:eastAsia="en-GB"/>
-        </w:rPr>
-        <w:t>á</w:t>
-      </w:r>
-      <w:r>
-        <w:rPr>
-          <w:lang w:eastAsia="en-GB"/>
-        </w:rPr>
-        <w:t>m</w:t>
-      </w:r>
-      <w:r>
-        <w:rPr>
-          <w:lang w:eastAsia="en-GB"/>
-        </w:rPr>
-        <w:t>í</w:t>
-      </w:r>
-      <w:r>
-        <w:rPr>
-          <w:lang w:eastAsia="en-GB"/>
-        </w:rPr>
-        <w:t>tsa ki a mért értékekb</w:t>
-      </w:r>
-      <w:r>
-        <w:rPr>
-          <w:lang w:eastAsia="en-GB"/>
-        </w:rPr>
-        <w:t>ől</w:t>
-      </w:r>
-      <w:r>
-        <w:rPr>
-          <w:lang w:eastAsia="en-GB"/>
-        </w:rPr>
-        <w:t xml:space="preserve"> a </w:t>
+        <w:t xml:space="preserve"> pont között, majd számítsa ki a mért értékekből a </w:t>
       </w:r>
       <w:proofErr w:type="spellStart"/>
       <w:r>
@@ -863,55 +1205,7 @@
         <w:rPr>
           <w:lang w:eastAsia="en-GB"/>
         </w:rPr>
-        <w:t>-ellen</w:t>
-      </w:r>
-      <w:r>
-        <w:rPr>
-          <w:lang w:eastAsia="en-GB"/>
-        </w:rPr>
-        <w:t>á</w:t>
-      </w:r>
-      <w:r>
-        <w:rPr>
-          <w:lang w:eastAsia="en-GB"/>
-        </w:rPr>
-        <w:t>ll</w:t>
-      </w:r>
-      <w:r>
-        <w:rPr>
-          <w:lang w:eastAsia="en-GB"/>
-        </w:rPr>
-        <w:t>á</w:t>
-      </w:r>
-      <w:r>
-        <w:rPr>
-          <w:lang w:eastAsia="en-GB"/>
-        </w:rPr>
-        <w:t>st, és hason</w:t>
-      </w:r>
-      <w:r>
-        <w:rPr>
-          <w:lang w:eastAsia="en-GB"/>
-        </w:rPr>
-        <w:t>lí</w:t>
-      </w:r>
-      <w:r>
-        <w:rPr>
-          <w:lang w:eastAsia="en-GB"/>
-        </w:rPr>
-        <w:t>tsa össze az</w:t>
-      </w:r>
-      <w:r>
-        <w:rPr>
-          <w:lang w:eastAsia="en-GB"/>
-        </w:rPr>
-        <w:t xml:space="preserve"> </w:t>
-      </w:r>
-      <w:r>
-        <w:rPr>
-          <w:lang w:eastAsia="en-GB"/>
-        </w:rPr>
-        <w:t>elméleti eredménnyel.</w:t>
+        <w:t>-ellenállást, és hasonlítsa össze az elméleti eredménnyel.</w:t>
       </w:r>
     </w:p>
     <w:p>
@@ -924,81 +1218,21 @@
         <w:rPr>
           <w:lang w:eastAsia="en-GB"/>
         </w:rPr>
-        <w:t>A t</w:t>
-      </w:r>
-      <w:r>
-        <w:rPr>
-          <w:lang w:eastAsia="en-GB"/>
-        </w:rPr>
-        <w:t>á</w:t>
-      </w:r>
-      <w:r>
-        <w:rPr>
-          <w:lang w:eastAsia="en-GB"/>
-        </w:rPr>
-        <w:t>pfesz</w:t>
-      </w:r>
-      <w:r>
-        <w:rPr>
-          <w:lang w:eastAsia="en-GB"/>
-        </w:rPr>
-        <w:t>ü</w:t>
-      </w:r>
-      <w:r>
-        <w:rPr>
-          <w:lang w:eastAsia="en-GB"/>
-        </w:rPr>
-        <w:t xml:space="preserve">ltség helyére kössön </w:t>
+        <w:t xml:space="preserve">A tápfeszültség helyére kössön </w:t>
       </w:r>
       <w:proofErr w:type="spellStart"/>
       <w:r>
         <w:rPr>
           <w:lang w:eastAsia="en-GB"/>
         </w:rPr>
-        <w:t>r</w:t>
-      </w:r>
-      <w:r>
-        <w:rPr>
-          <w:lang w:eastAsia="en-GB"/>
-        </w:rPr>
-        <w:t>ö</w:t>
-      </w:r>
-      <w:r>
-        <w:rPr>
-          <w:lang w:eastAsia="en-GB"/>
-        </w:rPr>
-        <w:t>vidz</w:t>
-      </w:r>
-      <w:r>
-        <w:rPr>
-          <w:lang w:eastAsia="en-GB"/>
-        </w:rPr>
-        <w:t>á</w:t>
-      </w:r>
-      <w:r>
-        <w:rPr>
-          <w:lang w:eastAsia="en-GB"/>
-        </w:rPr>
-        <w:t>rat</w:t>
+        <w:t>rövidzárat</w:t>
       </w:r>
       <w:proofErr w:type="spellEnd"/>
       <w:r>
         <w:rPr>
           <w:lang w:eastAsia="en-GB"/>
         </w:rPr>
-        <w:t>, sz</w:t>
-      </w:r>
-      <w:r>
-        <w:rPr>
-          <w:lang w:eastAsia="en-GB"/>
-        </w:rPr>
-        <w:t>á</w:t>
-      </w:r>
-      <w:r>
-        <w:rPr>
-          <w:lang w:eastAsia="en-GB"/>
-        </w:rPr>
-        <w:t>molja ki és mérje meg a kör ered</w:t>
+        <w:t>, számolja ki és mérje meg a kör ered</w:t>
       </w:r>
       <w:r>
         <w:rPr>
@@ -1168,6 +1402,7 @@
       </w:pPr>
       <w:r>
         <w:rPr>
+          <w:noProof/>
           <w:lang w:eastAsia="en-GB"/>
         </w:rPr>
         <w:drawing>
@@ -2123,6 +2358,7 @@
       </w:pPr>
       <w:r>
         <w:rPr>
+          <w:noProof/>
           <w:position w:val="-23"/>
           <w:lang w:eastAsia="en-GB"/>
         </w:rPr>
@@ -2190,6 +2426,7 @@
       </w:pPr>
       <w:r>
         <w:rPr>
+          <w:noProof/>
           <w:position w:val="-9"/>
           <w:lang w:eastAsia="en-GB"/>
         </w:rPr>
@@ -2257,6 +2494,7 @@
       </w:pPr>
       <w:r>
         <w:rPr>
+          <w:noProof/>
           <w:position w:val="-9"/>
           <w:lang w:eastAsia="en-GB"/>
         </w:rPr>
@@ -2727,17 +2965,7 @@
                   <w:rFonts w:ascii="Cambria Math" w:hAnsi="Cambria Math"/>
                   <w:lang w:eastAsia="en-GB"/>
                 </w:rPr>
-                <m:t>Ω</m:t>
-              </m:r>
-              <m:r>
-                <m:rPr>
-                  <m:sty m:val="p"/>
-                </m:rPr>
-                <w:rPr>
-                  <w:rFonts w:ascii="Cambria Math" w:hAnsi="Cambria Math"/>
-                  <w:lang w:eastAsia="en-GB"/>
-                </w:rPr>
-                <m:t>+3300Ω</m:t>
+                <m:t>Ω+3300Ω</m:t>
               </m:r>
             </m:den>
           </m:f>
@@ -5690,7 +5918,6 @@
           <w:p>
             <w:pPr>
               <w:ind w:firstLine="0"/>
-              <w:cnfStyle w:val="000000010000" w:firstRow="0" w:lastRow="0" w:firstColumn="0" w:lastColumn="0" w:oddVBand="0" w:evenVBand="0" w:oddHBand="0" w:evenHBand="1" w:firstRowFirstColumn="0" w:firstRowLastColumn="0" w:lastRowFirstColumn="0" w:lastRowLastColumn="0"/>
               <w:rPr>
                 <w:b/>
                 <w:bCs/>
@@ -5747,7 +5974,6 @@
           <w:p>
             <w:pPr>
               <w:ind w:firstLine="0"/>
-              <w:cnfStyle w:val="000000010000" w:firstRow="0" w:lastRow="0" w:firstColumn="0" w:lastColumn="0" w:oddVBand="0" w:evenVBand="0" w:oddHBand="0" w:evenHBand="1" w:firstRowFirstColumn="0" w:firstRowLastColumn="0" w:lastRowFirstColumn="0" w:lastRowLastColumn="0"/>
               <w:rPr>
                 <w:lang w:eastAsia="en-GB"/>
               </w:rPr>
@@ -5758,13 +5984,7 @@
                   <w:rPr>
                     <w:rFonts w:ascii="Cambria Math" w:eastAsiaTheme="minorEastAsia" w:hAnsi="Cambria Math"/>
                   </w:rPr>
-                  <m:t>22</m:t>
-                </m:r>
-                <m:r>
-                  <w:rPr>
-                    <w:rFonts w:ascii="Cambria Math" w:eastAsiaTheme="minorEastAsia" w:hAnsi="Cambria Math"/>
-                  </w:rPr>
-                  <m:t>00</m:t>
+                  <m:t>2200</m:t>
                 </m:r>
                 <m:r>
                   <m:rPr>
@@ -5786,7 +6006,6 @@
           <w:p>
             <w:pPr>
               <w:ind w:firstLine="0"/>
-              <w:cnfStyle w:val="000000010000" w:firstRow="0" w:lastRow="0" w:firstColumn="0" w:lastColumn="0" w:oddVBand="0" w:evenVBand="0" w:oddHBand="0" w:evenHBand="1" w:firstRowFirstColumn="0" w:firstRowLastColumn="0" w:lastRowFirstColumn="0" w:lastRowLastColumn="0"/>
               <w:rPr>
                 <w:lang w:eastAsia="en-GB"/>
               </w:rPr>
@@ -5817,7 +6036,6 @@
           <w:p>
             <w:pPr>
               <w:ind w:firstLine="0"/>
-              <w:cnfStyle w:val="000000010000" w:firstRow="0" w:lastRow="0" w:firstColumn="0" w:lastColumn="0" w:oddVBand="0" w:evenVBand="0" w:oddHBand="0" w:evenHBand="1" w:firstRowFirstColumn="0" w:firstRowLastColumn="0" w:lastRowFirstColumn="0" w:lastRowLastColumn="0"/>
               <w:rPr>
                 <w:rFonts w:eastAsia="Calibri" w:cs="Arial"/>
                 <w:lang w:eastAsia="en-GB"/>
@@ -5918,13 +6136,7 @@
                   <w:rPr>
                     <w:rFonts w:ascii="Cambria Math" w:eastAsiaTheme="minorEastAsia" w:hAnsi="Cambria Math"/>
                   </w:rPr>
-                  <m:t>33</m:t>
-                </m:r>
-                <m:r>
-                  <w:rPr>
-                    <w:rFonts w:ascii="Cambria Math" w:eastAsiaTheme="minorEastAsia" w:hAnsi="Cambria Math"/>
-                  </w:rPr>
-                  <m:t>00</m:t>
+                  <m:t>3300</m:t>
                 </m:r>
                 <m:r>
                   <m:rPr>
@@ -6010,7 +6222,6 @@
           <w:p>
             <w:pPr>
               <w:ind w:firstLine="0"/>
-              <w:cnfStyle w:val="000000010000" w:firstRow="0" w:lastRow="0" w:firstColumn="0" w:lastColumn="0" w:oddVBand="0" w:evenVBand="0" w:oddHBand="0" w:evenHBand="1" w:firstRowFirstColumn="0" w:firstRowLastColumn="0" w:lastRowFirstColumn="0" w:lastRowLastColumn="0"/>
               <w:rPr>
                 <w:b/>
                 <w:bCs/>
@@ -6067,7 +6278,6 @@
           <w:p>
             <w:pPr>
               <w:ind w:firstLine="0"/>
-              <w:cnfStyle w:val="000000010000" w:firstRow="0" w:lastRow="0" w:firstColumn="0" w:lastColumn="0" w:oddVBand="0" w:evenVBand="0" w:oddHBand="0" w:evenHBand="1" w:firstRowFirstColumn="0" w:firstRowLastColumn="0" w:lastRowFirstColumn="0" w:lastRowLastColumn="0"/>
               <w:rPr>
                 <w:lang w:eastAsia="en-GB"/>
               </w:rPr>
@@ -6100,7 +6310,6 @@
           <w:p>
             <w:pPr>
               <w:ind w:firstLine="0"/>
-              <w:cnfStyle w:val="000000010000" w:firstRow="0" w:lastRow="0" w:firstColumn="0" w:lastColumn="0" w:oddVBand="0" w:evenVBand="0" w:oddHBand="0" w:evenHBand="1" w:firstRowFirstColumn="0" w:firstRowLastColumn="0" w:lastRowFirstColumn="0" w:lastRowLastColumn="0"/>
               <w:rPr>
                 <w:lang w:eastAsia="en-GB"/>
               </w:rPr>
@@ -6131,7 +6340,6 @@
           <w:p>
             <w:pPr>
               <w:ind w:firstLine="0"/>
-              <w:cnfStyle w:val="000000010000" w:firstRow="0" w:lastRow="0" w:firstColumn="0" w:lastColumn="0" w:oddVBand="0" w:evenVBand="0" w:oddHBand="0" w:evenHBand="1" w:firstRowFirstColumn="0" w:firstRowLastColumn="0" w:lastRowFirstColumn="0" w:lastRowLastColumn="0"/>
               <w:rPr>
                 <w:rFonts w:ascii="Calibri Light" w:eastAsia="Times New Roman" w:hAnsi="Calibri Light" w:cs="Times New Roman"/>
                 <w:lang w:eastAsia="en-GB"/>
@@ -6320,7 +6528,6 @@
           <w:p>
             <w:pPr>
               <w:ind w:firstLine="0"/>
-              <w:cnfStyle w:val="000000010000" w:firstRow="0" w:lastRow="0" w:firstColumn="0" w:lastColumn="0" w:oddVBand="0" w:evenVBand="0" w:oddHBand="0" w:evenHBand="1" w:firstRowFirstColumn="0" w:firstRowLastColumn="0" w:lastRowFirstColumn="0" w:lastRowLastColumn="0"/>
               <w:rPr>
                 <w:b/>
                 <w:bCs/>
@@ -6377,7 +6584,6 @@
           <w:p>
             <w:pPr>
               <w:ind w:firstLine="0"/>
-              <w:cnfStyle w:val="000000010000" w:firstRow="0" w:lastRow="0" w:firstColumn="0" w:lastColumn="0" w:oddVBand="0" w:evenVBand="0" w:oddHBand="0" w:evenHBand="1" w:firstRowFirstColumn="0" w:firstRowLastColumn="0" w:lastRowFirstColumn="0" w:lastRowLastColumn="0"/>
               <w:rPr>
                 <w:lang w:eastAsia="en-GB"/>
               </w:rPr>
@@ -6388,13 +6594,7 @@
                   <w:rPr>
                     <w:rFonts w:ascii="Cambria Math" w:eastAsiaTheme="minorEastAsia" w:hAnsi="Cambria Math"/>
                   </w:rPr>
-                  <m:t>8</m:t>
-                </m:r>
-                <m:r>
-                  <w:rPr>
-                    <w:rFonts w:ascii="Cambria Math" w:eastAsiaTheme="minorEastAsia" w:hAnsi="Cambria Math"/>
-                  </w:rPr>
-                  <m:t>V</m:t>
+                  <m:t>8V</m:t>
                 </m:r>
               </m:oMath>
             </m:oMathPara>
@@ -6407,7 +6607,6 @@
           <w:p>
             <w:pPr>
               <w:ind w:firstLine="0"/>
-              <w:cnfStyle w:val="000000010000" w:firstRow="0" w:lastRow="0" w:firstColumn="0" w:lastColumn="0" w:oddVBand="0" w:evenVBand="0" w:oddHBand="0" w:evenHBand="1" w:firstRowFirstColumn="0" w:firstRowLastColumn="0" w:lastRowFirstColumn="0" w:lastRowLastColumn="0"/>
               <w:rPr>
                 <w:lang w:eastAsia="en-GB"/>
               </w:rPr>
@@ -6435,7 +6634,6 @@
           <w:p>
             <w:pPr>
               <w:ind w:firstLine="0"/>
-              <w:cnfStyle w:val="000000010000" w:firstRow="0" w:lastRow="0" w:firstColumn="0" w:lastColumn="0" w:oddVBand="0" w:evenVBand="0" w:oddHBand="0" w:evenHBand="1" w:firstRowFirstColumn="0" w:firstRowLastColumn="0" w:lastRowFirstColumn="0" w:lastRowLastColumn="0"/>
               <w:rPr>
                 <w:rFonts w:ascii="Calibri Light" w:eastAsia="Times New Roman" w:hAnsi="Calibri Light" w:cs="Times New Roman"/>
                 <w:lang w:eastAsia="en-GB"/>
@@ -6537,13 +6735,7 @@
                   <w:rPr>
                     <w:rFonts w:ascii="Cambria Math" w:eastAsiaTheme="minorEastAsia" w:hAnsi="Cambria Math"/>
                   </w:rPr>
-                  <m:t>4,8</m:t>
-                </m:r>
-                <m:r>
-                  <w:rPr>
-                    <w:rFonts w:ascii="Cambria Math" w:eastAsiaTheme="minorEastAsia" w:hAnsi="Cambria Math"/>
-                  </w:rPr>
-                  <m:t>V</m:t>
+                  <m:t>4,8V</m:t>
                 </m:r>
               </m:oMath>
             </m:oMathPara>
@@ -6618,7 +6810,6 @@
           <w:p>
             <w:pPr>
               <w:ind w:firstLine="0"/>
-              <w:cnfStyle w:val="000000010000" w:firstRow="0" w:lastRow="0" w:firstColumn="0" w:lastColumn="0" w:oddVBand="0" w:evenVBand="0" w:oddHBand="0" w:evenHBand="1" w:firstRowFirstColumn="0" w:firstRowLastColumn="0" w:lastRowFirstColumn="0" w:lastRowLastColumn="0"/>
               <w:rPr>
                 <w:rFonts w:eastAsia="Calibri" w:cs="Arial"/>
                 <w:b/>
@@ -6702,7 +6893,6 @@
           <w:p>
             <w:pPr>
               <w:ind w:firstLine="0"/>
-              <w:cnfStyle w:val="000000010000" w:firstRow="0" w:lastRow="0" w:firstColumn="0" w:lastColumn="0" w:oddVBand="0" w:evenVBand="0" w:oddHBand="0" w:evenHBand="1" w:firstRowFirstColumn="0" w:firstRowLastColumn="0" w:lastRowFirstColumn="0" w:lastRowLastColumn="0"/>
               <w:rPr>
                 <w:rFonts w:eastAsia="Calibri" w:cs="Arial"/>
               </w:rPr>
@@ -6733,7 +6923,6 @@
           <w:p>
             <w:pPr>
               <w:ind w:firstLine="0"/>
-              <w:cnfStyle w:val="000000010000" w:firstRow="0" w:lastRow="0" w:firstColumn="0" w:lastColumn="0" w:oddVBand="0" w:evenVBand="0" w:oddHBand="0" w:evenHBand="1" w:firstRowFirstColumn="0" w:firstRowLastColumn="0" w:lastRowFirstColumn="0" w:lastRowLastColumn="0"/>
               <w:rPr>
                 <w:rFonts w:eastAsia="Calibri" w:cs="Arial"/>
                 <w:lang w:eastAsia="en-GB"/>
@@ -6762,7 +6951,6 @@
           <w:p>
             <w:pPr>
               <w:ind w:firstLine="0"/>
-              <w:cnfStyle w:val="000000010000" w:firstRow="0" w:lastRow="0" w:firstColumn="0" w:lastColumn="0" w:oddVBand="0" w:evenVBand="0" w:oddHBand="0" w:evenHBand="1" w:firstRowFirstColumn="0" w:firstRowLastColumn="0" w:lastRowFirstColumn="0" w:lastRowLastColumn="0"/>
               <w:rPr>
                 <w:rFonts w:eastAsia="Calibri" w:cs="Arial"/>
                 <w:lang w:eastAsia="en-GB"/>
@@ -7008,247 +7196,7 @@
         <w:rPr>
           <w:lang w:eastAsia="en-GB"/>
         </w:rPr>
-        <w:t>Kapcsolja be a jelgener</w:t>
-      </w:r>
-      <w:r>
-        <w:rPr>
-          <w:lang w:eastAsia="en-GB"/>
-        </w:rPr>
-        <w:t>á</w:t>
-      </w:r>
-      <w:r>
-        <w:rPr>
-          <w:lang w:eastAsia="en-GB"/>
-        </w:rPr>
-        <w:t>tort és az oszcilloszk</w:t>
-      </w:r>
-      <w:r>
-        <w:rPr>
-          <w:lang w:eastAsia="en-GB"/>
-        </w:rPr>
-        <w:t>ó</w:t>
-      </w:r>
-      <w:r>
-        <w:rPr>
-          <w:lang w:eastAsia="en-GB"/>
-        </w:rPr>
-        <w:t>pot. A gyakorlatban, tov</w:t>
-      </w:r>
-      <w:r>
-        <w:rPr>
-          <w:lang w:eastAsia="en-GB"/>
-        </w:rPr>
-        <w:t>á</w:t>
-      </w:r>
-      <w:r>
-        <w:rPr>
-          <w:lang w:eastAsia="en-GB"/>
-        </w:rPr>
-        <w:t>bb</w:t>
-      </w:r>
-      <w:r>
-        <w:rPr>
-          <w:lang w:eastAsia="en-GB"/>
-        </w:rPr>
-        <w:t>á</w:t>
-      </w:r>
-      <w:r>
-        <w:rPr>
-          <w:lang w:eastAsia="en-GB"/>
-        </w:rPr>
-        <w:t xml:space="preserve"> a gyakorlathoz</w:t>
-      </w:r>
-      <w:r>
-        <w:rPr>
-          <w:lang w:eastAsia="en-GB"/>
-        </w:rPr>
-        <w:t xml:space="preserve"> </w:t>
-      </w:r>
-      <w:r>
-        <w:rPr>
-          <w:lang w:eastAsia="en-GB"/>
-        </w:rPr>
-        <w:t>mellékelt haszn</w:t>
-      </w:r>
-      <w:r>
-        <w:rPr>
-          <w:lang w:eastAsia="en-GB"/>
-        </w:rPr>
-        <w:t>á</w:t>
-      </w:r>
-      <w:r>
-        <w:rPr>
-          <w:lang w:eastAsia="en-GB"/>
-        </w:rPr>
-        <w:t>lati utas</w:t>
-      </w:r>
-      <w:r>
-        <w:rPr>
-          <w:lang w:eastAsia="en-GB"/>
-        </w:rPr>
-        <w:t>í</w:t>
-      </w:r>
-      <w:r>
-        <w:rPr>
-          <w:lang w:eastAsia="en-GB"/>
-        </w:rPr>
-        <w:t>t</w:t>
-      </w:r>
-      <w:r>
-        <w:rPr>
-          <w:lang w:eastAsia="en-GB"/>
-        </w:rPr>
-        <w:t>á</w:t>
-      </w:r>
-      <w:r>
-        <w:rPr>
-          <w:lang w:eastAsia="en-GB"/>
-        </w:rPr>
-        <w:t>sban le</w:t>
-      </w:r>
-      <w:r>
-        <w:rPr>
-          <w:lang w:eastAsia="en-GB"/>
-        </w:rPr>
-        <w:t>í</w:t>
-      </w:r>
-      <w:r>
-        <w:rPr>
-          <w:lang w:eastAsia="en-GB"/>
-        </w:rPr>
-        <w:t>rtak alapj</w:t>
-      </w:r>
-      <w:r>
-        <w:rPr>
-          <w:lang w:eastAsia="en-GB"/>
-        </w:rPr>
-        <w:t>á</w:t>
-      </w:r>
-      <w:r>
-        <w:rPr>
-          <w:lang w:eastAsia="en-GB"/>
-        </w:rPr>
-        <w:t>n ismerkedjen meg az oszcilloszk</w:t>
-      </w:r>
-      <w:r>
-        <w:rPr>
-          <w:lang w:eastAsia="en-GB"/>
-        </w:rPr>
-        <w:t>ó</w:t>
-      </w:r>
-      <w:r>
-        <w:rPr>
-          <w:lang w:eastAsia="en-GB"/>
-        </w:rPr>
-        <w:t>p és a jelgener</w:t>
-      </w:r>
-      <w:r>
-        <w:rPr>
-          <w:lang w:eastAsia="en-GB"/>
-        </w:rPr>
-        <w:t>á</w:t>
-      </w:r>
-      <w:r>
-        <w:rPr>
-          <w:lang w:eastAsia="en-GB"/>
-        </w:rPr>
-        <w:t>tor keze</w:t>
-      </w:r>
-      <w:r>
-        <w:rPr>
-          <w:lang w:eastAsia="en-GB"/>
-        </w:rPr>
-        <w:t>lő</w:t>
-      </w:r>
-      <w:r>
-        <w:rPr>
-          <w:lang w:eastAsia="en-GB"/>
-        </w:rPr>
-        <w:t>szerveivel, valamint azok haszn</w:t>
-      </w:r>
-      <w:r>
-        <w:rPr>
-          <w:lang w:eastAsia="en-GB"/>
-        </w:rPr>
-        <w:t>á</w:t>
-      </w:r>
-      <w:r>
-        <w:rPr>
-          <w:lang w:eastAsia="en-GB"/>
-        </w:rPr>
-        <w:t>lat</w:t>
-      </w:r>
-      <w:r>
-        <w:rPr>
-          <w:lang w:eastAsia="en-GB"/>
-        </w:rPr>
-        <w:t>á</w:t>
-      </w:r>
-      <w:r>
-        <w:rPr>
-          <w:lang w:eastAsia="en-GB"/>
-        </w:rPr>
-        <w:t xml:space="preserve">val. A kapott </w:t>
-      </w:r>
-      <w:r>
-        <w:rPr>
-          <w:lang w:eastAsia="en-GB"/>
-        </w:rPr>
-        <w:t>á</w:t>
-      </w:r>
-      <w:r>
-        <w:rPr>
-          <w:lang w:eastAsia="en-GB"/>
-        </w:rPr>
-        <w:t>br</w:t>
-      </w:r>
-      <w:r>
-        <w:rPr>
-          <w:lang w:eastAsia="en-GB"/>
-        </w:rPr>
-        <w:t>á</w:t>
-      </w:r>
-      <w:r>
-        <w:rPr>
-          <w:lang w:eastAsia="en-GB"/>
-        </w:rPr>
-        <w:t>kat és észrevételeit rögz</w:t>
-      </w:r>
-      <w:r>
-        <w:rPr>
-          <w:lang w:eastAsia="en-GB"/>
-        </w:rPr>
-        <w:t>í</w:t>
-      </w:r>
-      <w:r>
-        <w:rPr>
-          <w:lang w:eastAsia="en-GB"/>
-        </w:rPr>
-        <w:t>tse</w:t>
-      </w:r>
-      <w:r>
-        <w:rPr>
-          <w:lang w:eastAsia="en-GB"/>
-        </w:rPr>
-        <w:t xml:space="preserve"> </w:t>
-      </w:r>
-      <w:r>
-        <w:rPr>
-          <w:lang w:eastAsia="en-GB"/>
-        </w:rPr>
-        <w:t>a jegyz</w:t>
-      </w:r>
-      <w:r>
-        <w:rPr>
-          <w:lang w:eastAsia="en-GB"/>
-        </w:rPr>
-        <w:t>ő</w:t>
-      </w:r>
-      <w:r>
-        <w:rPr>
-          <w:lang w:eastAsia="en-GB"/>
-        </w:rPr>
-        <w:t>könyvében!</w:t>
+        <w:t>Kapcsolja be a jelgenerátort és az oszcilloszkópot. A gyakorlatban, továbbá a gyakorlathoz mellékelt használati utasításban leírtak alapján ismerkedjen meg az oszcilloszkóp és a jelgenerátor kezelőszerveivel, valamint azok használatával. A kapott ábrákat és észrevételeit rögzítse a jegyzőkönyvében!</w:t>
       </w:r>
     </w:p>
     <w:p>
@@ -7276,19 +7224,7 @@
         <w:rPr>
           <w:lang w:eastAsia="en-GB"/>
         </w:rPr>
-        <w:t>Kapcsoljon az oszcilloszk</w:t>
-      </w:r>
-      <w:r>
-        <w:rPr>
-          <w:lang w:eastAsia="en-GB"/>
-        </w:rPr>
-        <w:t>ó</w:t>
-      </w:r>
-      <w:r>
-        <w:rPr>
-          <w:lang w:eastAsia="en-GB"/>
-        </w:rPr>
-        <w:t xml:space="preserve">p </w:t>
+        <w:t xml:space="preserve">Kapcsoljon az oszcilloszkóp </w:t>
       </w:r>
       <m:oMath>
         <m:r>
@@ -7325,31 +7261,7 @@
         <w:rPr>
           <w:lang w:eastAsia="en-GB"/>
         </w:rPr>
-        <w:t>frekvenci</w:t>
-      </w:r>
-      <w:r>
-        <w:rPr>
-          <w:lang w:eastAsia="en-GB"/>
-        </w:rPr>
-        <w:t>á</w:t>
-      </w:r>
-      <w:r>
-        <w:rPr>
-          <w:lang w:eastAsia="en-GB"/>
-        </w:rPr>
-        <w:t>j</w:t>
-      </w:r>
-      <w:r>
-        <w:rPr>
-          <w:lang w:eastAsia="en-GB"/>
-        </w:rPr>
-        <w:t>ú</w:t>
-      </w:r>
-      <w:r>
-        <w:rPr>
-          <w:lang w:eastAsia="en-GB"/>
-        </w:rPr>
-        <w:t xml:space="preserve">, </w:t>
+        <w:t xml:space="preserve">frekvenciájú, </w:t>
       </w:r>
       <m:oMath>
         <m:r>
@@ -7364,355 +7276,7 @@
         <w:rPr>
           <w:lang w:eastAsia="en-GB"/>
         </w:rPr>
-        <w:t xml:space="preserve"> amplit</w:t>
-      </w:r>
-      <w:r>
-        <w:rPr>
-          <w:lang w:eastAsia="en-GB"/>
-        </w:rPr>
-        <w:t>ú</w:t>
-      </w:r>
-      <w:r>
-        <w:rPr>
-          <w:lang w:eastAsia="en-GB"/>
-        </w:rPr>
-        <w:t>d</w:t>
-      </w:r>
-      <w:r>
-        <w:rPr>
-          <w:lang w:eastAsia="en-GB"/>
-        </w:rPr>
-        <w:t>ó</w:t>
-      </w:r>
-      <w:r>
-        <w:rPr>
-          <w:lang w:eastAsia="en-GB"/>
-        </w:rPr>
-        <w:t>j</w:t>
-      </w:r>
-      <w:r>
-        <w:rPr>
-          <w:lang w:eastAsia="en-GB"/>
-        </w:rPr>
-        <w:t>ú</w:t>
-      </w:r>
-      <w:r>
-        <w:rPr>
-          <w:lang w:eastAsia="en-GB"/>
-        </w:rPr>
-        <w:t xml:space="preserve"> </w:t>
-      </w:r>
-      <w:r>
-        <w:rPr>
-          <w:lang w:eastAsia="en-GB"/>
-        </w:rPr>
-        <w:t>szinusz jelet</w:t>
-      </w:r>
-      <w:r>
-        <w:rPr>
-          <w:lang w:eastAsia="en-GB"/>
-        </w:rPr>
-        <w:t>.</w:t>
-      </w:r>
-      <w:r>
-        <w:rPr>
-          <w:lang w:eastAsia="en-GB"/>
-        </w:rPr>
-        <w:t xml:space="preserve"> Á</w:t>
-      </w:r>
-      <w:r>
-        <w:rPr>
-          <w:lang w:eastAsia="en-GB"/>
-        </w:rPr>
-        <w:t>ll</w:t>
-      </w:r>
-      <w:r>
-        <w:rPr>
-          <w:lang w:eastAsia="en-GB"/>
-        </w:rPr>
-        <w:t>í</w:t>
-      </w:r>
-      <w:r>
-        <w:rPr>
-          <w:lang w:eastAsia="en-GB"/>
-        </w:rPr>
-        <w:t>tson e</w:t>
-      </w:r>
-      <w:r>
-        <w:rPr>
-          <w:lang w:eastAsia="en-GB"/>
-        </w:rPr>
-        <w:t>lő</w:t>
-      </w:r>
-      <w:r>
-        <w:rPr>
-          <w:lang w:eastAsia="en-GB"/>
-        </w:rPr>
-        <w:t xml:space="preserve"> </w:t>
-      </w:r>
-      <w:r>
-        <w:rPr>
-          <w:lang w:eastAsia="en-GB"/>
-        </w:rPr>
-        <w:t>álló</w:t>
-      </w:r>
-      <w:r>
-        <w:rPr>
-          <w:lang w:eastAsia="en-GB"/>
-        </w:rPr>
-        <w:t xml:space="preserve"> képet. FONTOS! Az oszcilloszk</w:t>
-      </w:r>
-      <w:r>
-        <w:rPr>
-          <w:lang w:eastAsia="en-GB"/>
-        </w:rPr>
-        <w:t>ó</w:t>
-      </w:r>
-      <w:r>
-        <w:rPr>
-          <w:lang w:eastAsia="en-GB"/>
-        </w:rPr>
-        <w:t>pos gyakorlatok sor</w:t>
-      </w:r>
-      <w:r>
-        <w:rPr>
-          <w:lang w:eastAsia="en-GB"/>
-        </w:rPr>
-        <w:t>á</w:t>
-      </w:r>
-      <w:r>
-        <w:rPr>
-          <w:lang w:eastAsia="en-GB"/>
-        </w:rPr>
-        <w:t>n figyeljünk r</w:t>
-      </w:r>
-      <w:r>
-        <w:rPr>
-          <w:lang w:eastAsia="en-GB"/>
-        </w:rPr>
-        <w:t>á</w:t>
-      </w:r>
-      <w:r>
-        <w:rPr>
-          <w:lang w:eastAsia="en-GB"/>
-        </w:rPr>
-        <w:t>, hogy a</w:t>
-      </w:r>
-      <w:r>
-        <w:rPr>
-          <w:lang w:eastAsia="en-GB"/>
-        </w:rPr>
-        <w:t xml:space="preserve"> </w:t>
-      </w:r>
-      <w:r>
-        <w:rPr>
-          <w:lang w:eastAsia="en-GB"/>
-        </w:rPr>
-        <w:t>m</w:t>
-      </w:r>
-      <w:r>
-        <w:rPr>
-          <w:lang w:eastAsia="en-GB"/>
-        </w:rPr>
-        <w:t>ű</w:t>
-      </w:r>
-      <w:r>
-        <w:rPr>
-          <w:lang w:eastAsia="en-GB"/>
-        </w:rPr>
-        <w:t>szer mindvégig VOLTAGE IX be</w:t>
-      </w:r>
-      <w:r>
-        <w:rPr>
-          <w:lang w:eastAsia="en-GB"/>
-        </w:rPr>
-        <w:t>á</w:t>
-      </w:r>
-      <w:r>
-        <w:rPr>
-          <w:lang w:eastAsia="en-GB"/>
-        </w:rPr>
-        <w:t>ll</w:t>
-      </w:r>
-      <w:r>
-        <w:rPr>
-          <w:lang w:eastAsia="en-GB"/>
-        </w:rPr>
-        <w:t>í</w:t>
-      </w:r>
-      <w:r>
-        <w:rPr>
-          <w:lang w:eastAsia="en-GB"/>
-        </w:rPr>
-        <w:t>t</w:t>
-      </w:r>
-      <w:r>
-        <w:rPr>
-          <w:lang w:eastAsia="en-GB"/>
-        </w:rPr>
-        <w:t>á</w:t>
-      </w:r>
-      <w:r>
-        <w:rPr>
-          <w:lang w:eastAsia="en-GB"/>
-        </w:rPr>
-        <w:t xml:space="preserve">s mellett </w:t>
-      </w:r>
-      <w:r>
-        <w:rPr>
-          <w:lang w:eastAsia="en-GB"/>
-        </w:rPr>
-        <w:t>ü</w:t>
-      </w:r>
-      <w:r>
-        <w:rPr>
-          <w:lang w:eastAsia="en-GB"/>
-        </w:rPr>
-        <w:t>zemeljen! A</w:t>
-      </w:r>
-      <w:r>
-        <w:rPr>
-          <w:lang w:eastAsia="en-GB"/>
-        </w:rPr>
-        <w:t xml:space="preserve"> </w:t>
-      </w:r>
-      <w:r>
-        <w:rPr>
-          <w:lang w:eastAsia="en-GB"/>
-        </w:rPr>
-        <w:t>jegyz</w:t>
-      </w:r>
-      <w:r>
-        <w:rPr>
-          <w:lang w:eastAsia="en-GB"/>
-        </w:rPr>
-        <w:t>ő</w:t>
-      </w:r>
-      <w:r>
-        <w:rPr>
-          <w:lang w:eastAsia="en-GB"/>
-        </w:rPr>
-        <w:t>könyvben szerep</w:t>
-      </w:r>
-      <w:r>
-        <w:rPr>
-          <w:lang w:eastAsia="en-GB"/>
-        </w:rPr>
-        <w:t>lő</w:t>
-      </w:r>
-      <w:r>
-        <w:rPr>
-          <w:lang w:eastAsia="en-GB"/>
-        </w:rPr>
-        <w:t xml:space="preserve"> oszcilloszk</w:t>
-      </w:r>
-      <w:r>
-        <w:rPr>
-          <w:lang w:eastAsia="en-GB"/>
-        </w:rPr>
-        <w:t>ó</w:t>
-      </w:r>
-      <w:r>
-        <w:rPr>
-          <w:lang w:eastAsia="en-GB"/>
-        </w:rPr>
-        <w:t xml:space="preserve">pos </w:t>
-      </w:r>
-      <w:r>
-        <w:rPr>
-          <w:lang w:eastAsia="en-GB"/>
-        </w:rPr>
-        <w:t>á</w:t>
-      </w:r>
-      <w:r>
-        <w:rPr>
-          <w:lang w:eastAsia="en-GB"/>
-        </w:rPr>
-        <w:t>br</w:t>
-      </w:r>
-      <w:r>
-        <w:rPr>
-          <w:lang w:eastAsia="en-GB"/>
-        </w:rPr>
-        <w:t>á</w:t>
-      </w:r>
-      <w:r>
-        <w:rPr>
-          <w:lang w:eastAsia="en-GB"/>
-        </w:rPr>
-        <w:t>k mellett mindig legyen felt</w:t>
-      </w:r>
-      <w:r>
-        <w:rPr>
-          <w:lang w:eastAsia="en-GB"/>
-        </w:rPr>
-        <w:t>ü</w:t>
-      </w:r>
-      <w:r>
-        <w:rPr>
-          <w:lang w:eastAsia="en-GB"/>
-        </w:rPr>
-        <w:t>ntetve, hogy a berendezést milyen be</w:t>
-      </w:r>
-      <w:r>
-        <w:rPr>
-          <w:lang w:eastAsia="en-GB"/>
-        </w:rPr>
-        <w:t>á</w:t>
-      </w:r>
-      <w:r>
-        <w:rPr>
-          <w:lang w:eastAsia="en-GB"/>
-        </w:rPr>
-        <w:t>ll</w:t>
-      </w:r>
-      <w:r>
-        <w:rPr>
-          <w:lang w:eastAsia="en-GB"/>
-        </w:rPr>
-        <w:t>í</w:t>
-      </w:r>
-      <w:r>
-        <w:rPr>
-          <w:lang w:eastAsia="en-GB"/>
-        </w:rPr>
-        <w:t>t</w:t>
-      </w:r>
-      <w:r>
-        <w:rPr>
-          <w:lang w:eastAsia="en-GB"/>
-        </w:rPr>
-        <w:t>á</w:t>
-      </w:r>
-      <w:r>
-        <w:rPr>
-          <w:lang w:eastAsia="en-GB"/>
-        </w:rPr>
-        <w:t>sok mellett</w:t>
-      </w:r>
-      <w:r>
-        <w:rPr>
-          <w:lang w:eastAsia="en-GB"/>
-        </w:rPr>
-        <w:t xml:space="preserve"> </w:t>
-      </w:r>
-      <w:r>
-        <w:rPr>
-          <w:lang w:eastAsia="en-GB"/>
-        </w:rPr>
-        <w:t>haszn</w:t>
-      </w:r>
-      <w:r>
-        <w:rPr>
-          <w:lang w:eastAsia="en-GB"/>
-        </w:rPr>
-        <w:t>á</w:t>
-      </w:r>
-      <w:r>
-        <w:rPr>
-          <w:lang w:eastAsia="en-GB"/>
-        </w:rPr>
-        <w:t xml:space="preserve">ltuk (pl. </w:t>
+        <w:t xml:space="preserve"> amplitúdójú szinusz jelet. Állítson elő álló képet. FONTOS! Az oszcilloszkópos gyakorlatok során figyeljünk rá, hogy a műszer mindvégig VOLTAGE IX beállítás mellett üzemeljen! A jegyzőkönyvben szereplő oszcilloszkópos ábrák mellett mindig legyen feltüntetve, hogy a berendezést milyen beállítások mellett használtuk (pl. </w:t>
       </w:r>
       <m:oMath>
         <m:r>
@@ -7757,19 +7321,7 @@
         <w:rPr>
           <w:lang w:eastAsia="en-GB"/>
         </w:rPr>
-        <w:t>). Enélkül nem értelmezhet</w:t>
-      </w:r>
-      <w:r>
-        <w:rPr>
-          <w:lang w:eastAsia="en-GB"/>
-        </w:rPr>
-        <w:t>ő</w:t>
-      </w:r>
-      <w:r>
-        <w:rPr>
-          <w:lang w:eastAsia="en-GB"/>
-        </w:rPr>
-        <w:t>ek a mérési eredmények.</w:t>
+        <w:t>). Enélkül nem értelmezhetőek a mérési eredmények.</w:t>
       </w:r>
     </w:p>
     <w:p>
@@ -7797,85 +7349,7 @@
         <w:rPr>
           <w:lang w:eastAsia="en-GB"/>
         </w:rPr>
-        <w:t>A mellékelt transzform</w:t>
-      </w:r>
-      <w:r>
-        <w:rPr>
-          <w:lang w:eastAsia="en-GB"/>
-        </w:rPr>
-        <w:t>á</w:t>
-      </w:r>
-      <w:r>
-        <w:rPr>
-          <w:lang w:eastAsia="en-GB"/>
-        </w:rPr>
-        <w:t>tor kimen</w:t>
-      </w:r>
-      <w:r>
-        <w:rPr>
-          <w:lang w:eastAsia="en-GB"/>
-        </w:rPr>
-        <w:t>ő</w:t>
-      </w:r>
-      <w:r>
-        <w:rPr>
-          <w:lang w:eastAsia="en-GB"/>
-        </w:rPr>
-        <w:t xml:space="preserve"> fesz</w:t>
-      </w:r>
-      <w:r>
-        <w:rPr>
-          <w:lang w:eastAsia="en-GB"/>
-        </w:rPr>
-        <w:t>ü</w:t>
-      </w:r>
-      <w:r>
-        <w:rPr>
-          <w:lang w:eastAsia="en-GB"/>
-        </w:rPr>
-        <w:t>ltsége nagyobb, mint az oszcilloszk</w:t>
-      </w:r>
-      <w:r>
-        <w:rPr>
-          <w:lang w:eastAsia="en-GB"/>
-        </w:rPr>
-        <w:t>ó</w:t>
-      </w:r>
-      <w:r>
-        <w:rPr>
-          <w:lang w:eastAsia="en-GB"/>
-        </w:rPr>
-        <w:t>pokon megj</w:t>
-      </w:r>
-      <w:r>
-        <w:rPr>
-          <w:lang w:eastAsia="en-GB"/>
-        </w:rPr>
-        <w:t>e</w:t>
-      </w:r>
-      <w:r>
-        <w:rPr>
-          <w:lang w:eastAsia="en-GB"/>
-        </w:rPr>
-        <w:t>len</w:t>
-      </w:r>
-      <w:r>
-        <w:rPr>
-          <w:lang w:eastAsia="en-GB"/>
-        </w:rPr>
-        <w:t>í</w:t>
-      </w:r>
-      <w:r>
-        <w:rPr>
-          <w:lang w:eastAsia="en-GB"/>
-        </w:rPr>
-        <w:t>thet</w:t>
-      </w:r>
-      <w:r>
-        <w:rPr>
-          <w:lang w:eastAsia="en-GB"/>
-        </w:rPr>
-        <w:t xml:space="preserve">ő </w:t>
+        <w:t xml:space="preserve">A mellékelt transzformátor kimenő feszültsége nagyobb, mint az oszcilloszkópokon megjeleníthető </w:t>
       </w:r>
       <m:oMath>
         <m:r>
@@ -7890,19 +7364,7 @@
         <w:rPr>
           <w:lang w:eastAsia="en-GB"/>
         </w:rPr>
-        <w:t>, ezért azt felére leosztva kösse az oszcilloszk</w:t>
-      </w:r>
-      <w:r>
-        <w:rPr>
-          <w:lang w:eastAsia="en-GB"/>
-        </w:rPr>
-        <w:t>ó</w:t>
-      </w:r>
-      <w:r>
-        <w:rPr>
-          <w:lang w:eastAsia="en-GB"/>
-        </w:rPr>
-        <w:t xml:space="preserve">p </w:t>
+        <w:t xml:space="preserve">, ezért azt felére leosztva kösse az oszcilloszkóp </w:t>
       </w:r>
       <m:oMath>
         <m:r>
@@ -7917,79 +7379,7 @@
         <w:rPr>
           <w:lang w:eastAsia="en-GB"/>
         </w:rPr>
-        <w:t xml:space="preserve"> bemenetére. Ehhez </w:t>
-      </w:r>
-      <w:r>
-        <w:rPr>
-          <w:lang w:eastAsia="en-GB"/>
-        </w:rPr>
-        <w:t>á</w:t>
-      </w:r>
-      <w:r>
-        <w:rPr>
-          <w:lang w:eastAsia="en-GB"/>
-        </w:rPr>
-        <w:t>ll</w:t>
-      </w:r>
-      <w:r>
-        <w:rPr>
-          <w:lang w:eastAsia="en-GB"/>
-        </w:rPr>
-        <w:t>í</w:t>
-      </w:r>
-      <w:r>
-        <w:rPr>
-          <w:lang w:eastAsia="en-GB"/>
-        </w:rPr>
-        <w:t>tson</w:t>
-      </w:r>
-      <w:r>
-        <w:rPr>
-          <w:lang w:eastAsia="en-GB"/>
-        </w:rPr>
-        <w:t xml:space="preserve"> </w:t>
-      </w:r>
-      <w:r>
-        <w:rPr>
-          <w:lang w:eastAsia="en-GB"/>
-        </w:rPr>
-        <w:t>e</w:t>
-      </w:r>
-      <w:r>
-        <w:rPr>
-          <w:lang w:eastAsia="en-GB"/>
-        </w:rPr>
-        <w:t>lő</w:t>
-      </w:r>
-      <w:r>
-        <w:rPr>
-          <w:lang w:eastAsia="en-GB"/>
-        </w:rPr>
-        <w:t xml:space="preserve"> egy fesz</w:t>
-      </w:r>
-      <w:r>
-        <w:rPr>
-          <w:lang w:eastAsia="en-GB"/>
-        </w:rPr>
-        <w:t>ü</w:t>
-      </w:r>
-      <w:r>
-        <w:rPr>
-          <w:lang w:eastAsia="en-GB"/>
-        </w:rPr>
-        <w:t>ltségoszt</w:t>
-      </w:r>
-      <w:r>
-        <w:rPr>
-          <w:lang w:eastAsia="en-GB"/>
-        </w:rPr>
-        <w:t>ó</w:t>
-      </w:r>
-      <w:r>
-        <w:rPr>
-          <w:lang w:eastAsia="en-GB"/>
-        </w:rPr>
-        <w:t xml:space="preserve">t </w:t>
+        <w:t xml:space="preserve"> bemenetére. Ehhez állítson elő egy feszültségosztót </w:t>
       </w:r>
       <m:oMath>
         <m:r>
@@ -8014,199 +7404,7 @@
         <w:rPr>
           <w:lang w:eastAsia="en-GB"/>
         </w:rPr>
-        <w:t>-os ellen</w:t>
-      </w:r>
-      <w:r>
-        <w:rPr>
-          <w:lang w:eastAsia="en-GB"/>
-        </w:rPr>
-        <w:t>á</w:t>
-      </w:r>
-      <w:r>
-        <w:rPr>
-          <w:lang w:eastAsia="en-GB"/>
-        </w:rPr>
-        <w:t>ll</w:t>
-      </w:r>
-      <w:r>
-        <w:rPr>
-          <w:lang w:eastAsia="en-GB"/>
-        </w:rPr>
-        <w:t>á</w:t>
-      </w:r>
-      <w:r>
-        <w:rPr>
-          <w:lang w:eastAsia="en-GB"/>
-        </w:rPr>
-        <w:t>sok seg</w:t>
-      </w:r>
-      <w:r>
-        <w:rPr>
-          <w:lang w:eastAsia="en-GB"/>
-        </w:rPr>
-        <w:t>í</w:t>
-      </w:r>
-      <w:r>
-        <w:rPr>
-          <w:lang w:eastAsia="en-GB"/>
-        </w:rPr>
-        <w:t>tségével (l</w:t>
-      </w:r>
-      <w:r>
-        <w:rPr>
-          <w:lang w:eastAsia="en-GB"/>
-        </w:rPr>
-        <w:t>á</w:t>
-      </w:r>
-      <w:r>
-        <w:rPr>
-          <w:lang w:eastAsia="en-GB"/>
-        </w:rPr>
-        <w:t xml:space="preserve">sd a 2. </w:t>
-      </w:r>
-      <w:r>
-        <w:rPr>
-          <w:lang w:eastAsia="en-GB"/>
-        </w:rPr>
-        <w:t>á</w:t>
-      </w:r>
-      <w:r>
-        <w:rPr>
-          <w:lang w:eastAsia="en-GB"/>
-        </w:rPr>
-        <w:t>bra bal oldal</w:t>
-      </w:r>
-      <w:r>
-        <w:rPr>
-          <w:lang w:eastAsia="en-GB"/>
-        </w:rPr>
-        <w:t>á</w:t>
-      </w:r>
-      <w:r>
-        <w:rPr>
-          <w:lang w:eastAsia="en-GB"/>
-        </w:rPr>
-        <w:t>t). A trans</w:t>
-      </w:r>
-      <w:r>
-        <w:rPr>
-          <w:lang w:eastAsia="en-GB"/>
-        </w:rPr>
-        <w:t>z</w:t>
-      </w:r>
-      <w:r>
-        <w:rPr>
-          <w:lang w:eastAsia="en-GB"/>
-        </w:rPr>
-        <w:t>form</w:t>
-      </w:r>
-      <w:r>
-        <w:rPr>
-          <w:lang w:eastAsia="en-GB"/>
-        </w:rPr>
-        <w:t>á</w:t>
-      </w:r>
-      <w:r>
-        <w:rPr>
-          <w:lang w:eastAsia="en-GB"/>
-        </w:rPr>
-        <w:t>tor középs</w:t>
-      </w:r>
-      <w:r>
-        <w:rPr>
-          <w:lang w:eastAsia="en-GB"/>
-        </w:rPr>
-        <w:t>ő</w:t>
-      </w:r>
-      <w:r>
-        <w:rPr>
-          <w:lang w:eastAsia="en-GB"/>
-        </w:rPr>
-        <w:t>, és valamely széls</w:t>
-      </w:r>
-      <w:r>
-        <w:rPr>
-          <w:lang w:eastAsia="en-GB"/>
-        </w:rPr>
-        <w:t>ő</w:t>
-      </w:r>
-      <w:r>
-        <w:rPr>
-          <w:lang w:eastAsia="en-GB"/>
-        </w:rPr>
-        <w:t xml:space="preserve"> ban</w:t>
-      </w:r>
-      <w:r>
-        <w:rPr>
-          <w:lang w:eastAsia="en-GB"/>
-        </w:rPr>
-        <w:t>á</w:t>
-      </w:r>
-      <w:r>
-        <w:rPr>
-          <w:lang w:eastAsia="en-GB"/>
-        </w:rPr>
-        <w:t>nh</w:t>
-      </w:r>
-      <w:r>
-        <w:rPr>
-          <w:lang w:eastAsia="en-GB"/>
-        </w:rPr>
-        <w:t>ü</w:t>
-      </w:r>
-      <w:r>
-        <w:rPr>
-          <w:lang w:eastAsia="en-GB"/>
-        </w:rPr>
-        <w:t>velyét haszn</w:t>
-      </w:r>
-      <w:r>
-        <w:rPr>
-          <w:lang w:eastAsia="en-GB"/>
-        </w:rPr>
-        <w:t>á</w:t>
-      </w:r>
-      <w:r>
-        <w:rPr>
-          <w:lang w:eastAsia="en-GB"/>
-        </w:rPr>
-        <w:t>lja. Vizsg</w:t>
-      </w:r>
-      <w:r>
-        <w:rPr>
-          <w:lang w:eastAsia="en-GB"/>
-        </w:rPr>
-        <w:t>á</w:t>
-      </w:r>
-      <w:r>
-        <w:rPr>
-          <w:lang w:eastAsia="en-GB"/>
-        </w:rPr>
-        <w:t>lja meg a transzform</w:t>
-      </w:r>
-      <w:r>
-        <w:rPr>
-          <w:lang w:eastAsia="en-GB"/>
-        </w:rPr>
-        <w:t>á</w:t>
-      </w:r>
-      <w:r>
-        <w:rPr>
-          <w:lang w:eastAsia="en-GB"/>
-        </w:rPr>
-        <w:t>tor</w:t>
-      </w:r>
-      <w:r>
-        <w:rPr>
-          <w:lang w:eastAsia="en-GB"/>
-        </w:rPr>
-        <w:t xml:space="preserve"> </w:t>
-      </w:r>
-      <w:r>
-        <w:rPr>
-          <w:lang w:eastAsia="en-GB"/>
-        </w:rPr>
-        <w:t>leosztott jelét!</w:t>
+        <w:t>-os ellenállások segítségével (lásd a 2. ábra bal oldalát). A transzformátor középső, és valamely szélső banánhüvelyét használja. Vizsgálja meg a transzformátor leosztott jelét!</w:t>
       </w:r>
     </w:p>
     <w:p>
@@ -10131,6 +9329,7 @@
   <w:style w:type="character" w:default="1" w:styleId="Bekezdsalapbettpusa">
     <w:name w:val="Default Paragraph Font"/>
     <w:uiPriority w:val="1"/>
+    <w:semiHidden/>
     <w:unhideWhenUsed/>
   </w:style>
   <w:style w:type="table" w:default="1" w:styleId="Normltblzat">

</xml_diff>

<commit_message>
lab 2 képek + lab 3 jegyzökönyv alapok
</commit_message>
<xml_diff>
--- a/labor_2_jegyzokonyv.docx
+++ b/labor_2_jegyzokonyv.docx
@@ -1154,7 +1154,51 @@
         <w:rPr>
           <w:lang w:eastAsia="en-GB"/>
         </w:rPr>
-        <w:t xml:space="preserve"> pont között. Adja meg a mért és számított érték közötti relatív eltérést. Mérje meg a rövidzárási áramot az </w:t>
+        <w:t xml:space="preserve"> pont között. Adja meg a mért és számított érték közötti relatív eltérést. Mérje meg a rövidzárási áramot</w:t>
+      </w:r>
+      <w:r>
+        <w:rPr>
+          <w:lang w:eastAsia="en-GB"/>
+        </w:rPr>
+        <w:t xml:space="preserve"> (</w:t>
+      </w:r>
+      <m:oMath>
+        <m:r>
+          <w:rPr>
+            <w:rFonts w:ascii="Cambria Math" w:hAnsi="Cambria Math"/>
+            <w:lang w:eastAsia="en-GB"/>
+          </w:rPr>
+          <m:t>10</m:t>
+        </m:r>
+        <m:r>
+          <m:rPr>
+            <m:sty m:val="p"/>
+          </m:rPr>
+          <w:rPr>
+            <w:rFonts w:ascii="Cambria Math" w:hAnsi="Cambria Math"/>
+            <w:lang w:eastAsia="en-GB"/>
+          </w:rPr>
+          <m:t>Ω</m:t>
+        </m:r>
+      </m:oMath>
+      <w:r>
+        <w:rPr>
+          <w:rFonts w:eastAsiaTheme="minorEastAsia"/>
+          <w:lang w:eastAsia="en-GB"/>
+        </w:rPr>
+        <w:t xml:space="preserve"> ellenállással</w:t>
+      </w:r>
+      <w:r>
+        <w:rPr>
+          <w:lang w:eastAsia="en-GB"/>
+        </w:rPr>
+        <w:t>)</w:t>
+      </w:r>
+      <w:r>
+        <w:rPr>
+          <w:lang w:eastAsia="en-GB"/>
+        </w:rPr>
+        <w:t xml:space="preserve"> az </w:t>
       </w:r>
       <m:oMath>
         <m:r>
@@ -1191,21 +1235,21 @@
         <w:rPr>
           <w:lang w:eastAsia="en-GB"/>
         </w:rPr>
-        <w:t xml:space="preserve"> pont között, majd számítsa ki a mért értékekből a </w:t>
+        <w:t xml:space="preserve"> pont között, majd számítsa ki a mért értékekből a Thevenin-ellenállást, és haso</w:t>
       </w:r>
       <w:proofErr w:type="spellStart"/>
       <w:r>
         <w:rPr>
           <w:lang w:eastAsia="en-GB"/>
         </w:rPr>
-        <w:t>Thevenin</w:t>
+        <w:t>nlítsa</w:t>
       </w:r>
       <w:proofErr w:type="spellEnd"/>
       <w:r>
         <w:rPr>
           <w:lang w:eastAsia="en-GB"/>
         </w:rPr>
-        <w:t>-ellenállást, és hasonlítsa össze az elméleti eredménnyel.</w:t>
+        <w:t xml:space="preserve"> össze az elméleti eredménnyel.</w:t>
       </w:r>
     </w:p>
     <w:p>
@@ -5456,10 +5500,13 @@
             </m:sub>
           </m:sSub>
           <m:r>
+            <m:rPr>
+              <m:sty m:val="p"/>
+            </m:rPr>
             <w:rPr>
               <w:rFonts w:ascii="Cambria Math" w:eastAsiaTheme="minorEastAsia" w:hAnsi="Cambria Math"/>
             </w:rPr>
-            <m:t xml:space="preserve">=____________________ </m:t>
+            <m:t>=2203</m:t>
           </m:r>
           <m:r>
             <m:rPr>
@@ -5512,7 +5559,13 @@
             <w:rPr>
               <w:rFonts w:ascii="Cambria Math" w:eastAsiaTheme="minorEastAsia" w:hAnsi="Cambria Math"/>
             </w:rPr>
-            <m:t xml:space="preserve">=____________________ </m:t>
+            <m:t>=3290</m:t>
+          </m:r>
+          <m:r>
+            <w:rPr>
+              <w:rFonts w:ascii="Cambria Math" w:eastAsiaTheme="minorEastAsia" w:hAnsi="Cambria Math"/>
+            </w:rPr>
+            <m:t xml:space="preserve"> </m:t>
           </m:r>
           <m:r>
             <m:rPr>
@@ -5562,10 +5615,13 @@
             </m:sub>
           </m:sSub>
           <m:r>
+            <m:rPr>
+              <m:sty m:val="p"/>
+            </m:rPr>
             <w:rPr>
               <w:rFonts w:ascii="Cambria Math" w:eastAsiaTheme="minorEastAsia" w:hAnsi="Cambria Math"/>
             </w:rPr>
-            <m:t xml:space="preserve">=____________________ </m:t>
+            <m:t>=996</m:t>
           </m:r>
           <m:r>
             <m:rPr>
@@ -5615,10 +5671,13 @@
             </m:sub>
           </m:sSub>
           <m:r>
+            <m:rPr>
+              <m:sty m:val="p"/>
+            </m:rPr>
             <w:rPr>
               <w:rFonts w:ascii="Cambria Math" w:eastAsiaTheme="minorEastAsia" w:hAnsi="Cambria Math"/>
             </w:rPr>
-            <m:t xml:space="preserve">=____________________ </m:t>
+            <m:t>=2316</m:t>
           </m:r>
           <m:r>
             <m:rPr>
@@ -5655,6 +5714,201 @@
                 <w:rPr>
                   <w:rFonts w:ascii="Cambria Math" w:eastAsiaTheme="minorEastAsia" w:hAnsi="Cambria Math"/>
                 </w:rPr>
+                <m:t>I</m:t>
+              </m:r>
+            </m:e>
+            <m:sub>
+              <m:r>
+                <w:rPr>
+                  <w:rFonts w:ascii="Cambria Math" w:eastAsiaTheme="minorEastAsia" w:hAnsi="Cambria Math"/>
+                </w:rPr>
+                <m:t>rövidzár</m:t>
+              </m:r>
+            </m:sub>
+          </m:sSub>
+          <m:r>
+            <w:rPr>
+              <w:rFonts w:ascii="Cambria Math" w:eastAsiaTheme="minorEastAsia" w:hAnsi="Cambria Math"/>
+            </w:rPr>
+            <m:t>=</m:t>
+          </m:r>
+          <m:f>
+            <m:fPr>
+              <m:ctrlPr>
+                <w:rPr>
+                  <w:rFonts w:ascii="Cambria Math" w:eastAsiaTheme="minorEastAsia" w:hAnsi="Cambria Math"/>
+                  <w:i/>
+                </w:rPr>
+              </m:ctrlPr>
+            </m:fPr>
+            <m:num>
+              <m:sSub>
+                <m:sSubPr>
+                  <m:ctrlPr>
+                    <w:rPr>
+                      <w:rFonts w:ascii="Cambria Math" w:eastAsiaTheme="minorEastAsia" w:hAnsi="Cambria Math"/>
+                      <w:i/>
+                    </w:rPr>
+                  </m:ctrlPr>
+                </m:sSubPr>
+                <m:e>
+                  <m:r>
+                    <w:rPr>
+                      <w:rFonts w:ascii="Cambria Math" w:eastAsiaTheme="minorEastAsia" w:hAnsi="Cambria Math"/>
+                    </w:rPr>
+                    <m:t>U</m:t>
+                  </m:r>
+                </m:e>
+                <m:sub>
+                  <m:r>
+                    <w:rPr>
+                      <w:rFonts w:ascii="Cambria Math" w:eastAsiaTheme="minorEastAsia" w:hAnsi="Cambria Math"/>
+                    </w:rPr>
+                    <m:t>c</m:t>
+                  </m:r>
+                </m:sub>
+              </m:sSub>
+            </m:num>
+            <m:den>
+              <m:sSub>
+                <m:sSubPr>
+                  <m:ctrlPr>
+                    <w:rPr>
+                      <w:rFonts w:ascii="Cambria Math" w:eastAsiaTheme="minorEastAsia" w:hAnsi="Cambria Math"/>
+                      <w:i/>
+                    </w:rPr>
+                  </m:ctrlPr>
+                </m:sSubPr>
+                <m:e>
+                  <m:r>
+                    <w:rPr>
+                      <w:rFonts w:ascii="Cambria Math" w:eastAsiaTheme="minorEastAsia" w:hAnsi="Cambria Math"/>
+                    </w:rPr>
+                    <m:t>R</m:t>
+                  </m:r>
+                </m:e>
+                <m:sub>
+                  <m:r>
+                    <w:rPr>
+                      <w:rFonts w:ascii="Cambria Math" w:eastAsiaTheme="minorEastAsia" w:hAnsi="Cambria Math"/>
+                    </w:rPr>
+                    <m:t>c</m:t>
+                  </m:r>
+                </m:sub>
+              </m:sSub>
+            </m:den>
+          </m:f>
+          <m:r>
+            <w:rPr>
+              <w:rFonts w:ascii="Cambria Math" w:eastAsiaTheme="minorEastAsia" w:hAnsi="Cambria Math"/>
+            </w:rPr>
+            <m:t>=</m:t>
+          </m:r>
+          <m:f>
+            <m:fPr>
+              <m:ctrlPr>
+                <w:rPr>
+                  <w:rFonts w:ascii="Cambria Math" w:eastAsiaTheme="minorEastAsia" w:hAnsi="Cambria Math"/>
+                  <w:i/>
+                </w:rPr>
+              </m:ctrlPr>
+            </m:fPr>
+            <m:num>
+              <m:r>
+                <w:rPr>
+                  <w:rFonts w:ascii="Cambria Math" w:eastAsiaTheme="minorEastAsia" w:hAnsi="Cambria Math"/>
+                </w:rPr>
+                <m:t>22∙</m:t>
+              </m:r>
+              <m:sSup>
+                <m:sSupPr>
+                  <m:ctrlPr>
+                    <w:rPr>
+                      <w:rFonts w:ascii="Cambria Math" w:eastAsiaTheme="minorEastAsia" w:hAnsi="Cambria Math"/>
+                      <w:i/>
+                    </w:rPr>
+                  </m:ctrlPr>
+                </m:sSupPr>
+                <m:e>
+                  <m:r>
+                    <w:rPr>
+                      <w:rFonts w:ascii="Cambria Math" w:eastAsiaTheme="minorEastAsia" w:hAnsi="Cambria Math"/>
+                    </w:rPr>
+                    <m:t>10</m:t>
+                  </m:r>
+                </m:e>
+                <m:sup>
+                  <m:r>
+                    <w:rPr>
+                      <w:rFonts w:ascii="Cambria Math" w:eastAsiaTheme="minorEastAsia" w:hAnsi="Cambria Math"/>
+                    </w:rPr>
+                    <m:t>-3</m:t>
+                  </m:r>
+                </m:sup>
+              </m:sSup>
+              <m:r>
+                <w:rPr>
+                  <w:rFonts w:ascii="Cambria Math" w:eastAsiaTheme="minorEastAsia" w:hAnsi="Cambria Math"/>
+                </w:rPr>
+                <m:t>V</m:t>
+              </m:r>
+            </m:num>
+            <m:den>
+              <m:r>
+                <w:rPr>
+                  <w:rFonts w:ascii="Cambria Math" w:eastAsiaTheme="minorEastAsia" w:hAnsi="Cambria Math"/>
+                </w:rPr>
+                <m:t>10</m:t>
+              </m:r>
+              <m:r>
+                <m:rPr>
+                  <m:sty m:val="p"/>
+                </m:rPr>
+                <w:rPr>
+                  <w:rFonts w:ascii="Cambria Math" w:eastAsiaTheme="minorEastAsia" w:hAnsi="Cambria Math"/>
+                </w:rPr>
+                <m:t>Ω</m:t>
+              </m:r>
+            </m:den>
+          </m:f>
+          <m:r>
+            <w:rPr>
+              <w:rFonts w:ascii="Cambria Math" w:eastAsiaTheme="minorEastAsia" w:hAnsi="Cambria Math"/>
+            </w:rPr>
+            <m:t>=2,2m</m:t>
+          </m:r>
+          <m:r>
+            <w:rPr>
+              <w:rFonts w:ascii="Cambria Math" w:eastAsiaTheme="minorEastAsia" w:hAnsi="Cambria Math"/>
+            </w:rPr>
+            <m:t>A</m:t>
+          </m:r>
+        </m:oMath>
+      </m:oMathPara>
+    </w:p>
+    <w:p>
+      <w:pPr>
+        <w:spacing w:before="240" w:after="240"/>
+        <w:rPr>
+          <w:rFonts w:eastAsiaTheme="minorEastAsia"/>
+        </w:rPr>
+      </w:pPr>
+      <m:oMathPara>
+        <m:oMath>
+          <m:sSub>
+            <m:sSubPr>
+              <m:ctrlPr>
+                <w:rPr>
+                  <w:rFonts w:ascii="Cambria Math" w:eastAsiaTheme="minorEastAsia" w:hAnsi="Cambria Math"/>
+                  <w:i/>
+                </w:rPr>
+              </m:ctrlPr>
+            </m:sSubPr>
+            <m:e>
+              <m:r>
+                <w:rPr>
+                  <w:rFonts w:ascii="Cambria Math" w:eastAsiaTheme="minorEastAsia" w:hAnsi="Cambria Math"/>
+                </w:rPr>
                 <m:t>U</m:t>
               </m:r>
             </m:e>
@@ -5671,7 +5925,13 @@
             <w:rPr>
               <w:rFonts w:ascii="Cambria Math" w:eastAsiaTheme="minorEastAsia" w:hAnsi="Cambria Math"/>
             </w:rPr>
-            <m:t>=____________________ V</m:t>
+            <m:t>=8,00</m:t>
+          </m:r>
+          <m:r>
+            <w:rPr>
+              <w:rFonts w:ascii="Cambria Math" w:eastAsiaTheme="minorEastAsia" w:hAnsi="Cambria Math"/>
+            </w:rPr>
+            <m:t xml:space="preserve"> V</m:t>
           </m:r>
         </m:oMath>
       </m:oMathPara>
@@ -5715,7 +5975,13 @@
             <w:rPr>
               <w:rFonts w:ascii="Cambria Math" w:eastAsiaTheme="minorEastAsia" w:hAnsi="Cambria Math"/>
             </w:rPr>
-            <m:t>=____________________ V</m:t>
+            <m:t>=4,79</m:t>
+          </m:r>
+          <m:r>
+            <w:rPr>
+              <w:rFonts w:ascii="Cambria Math" w:eastAsiaTheme="minorEastAsia" w:hAnsi="Cambria Math"/>
+            </w:rPr>
+            <m:t>V</m:t>
           </m:r>
         </m:oMath>
       </m:oMathPara>
@@ -5779,7 +6045,13 @@
             <w:rPr>
               <w:rFonts w:ascii="Cambria Math" w:eastAsiaTheme="minorEastAsia" w:hAnsi="Cambria Math"/>
             </w:rPr>
-            <m:t>=____________________ V</m:t>
+            <m:t>=</m:t>
+          </m:r>
+          <m:r>
+            <w:rPr>
+              <w:rFonts w:ascii="Cambria Math" w:eastAsiaTheme="minorEastAsia" w:hAnsi="Cambria Math"/>
+            </w:rPr>
+            <m:t>V</m:t>
           </m:r>
         </m:oMath>
       </m:oMathPara>
@@ -6012,9 +6284,19 @@
             </w:pPr>
             <m:oMathPara>
               <m:oMathParaPr>
-                <m:jc m:val="right"/>
+                <m:jc m:val="center"/>
               </m:oMathParaPr>
               <m:oMath>
+                <m:r>
+                  <m:rPr>
+                    <m:sty m:val="p"/>
+                  </m:rPr>
+                  <w:rPr>
+                    <w:rFonts w:ascii="Cambria Math" w:hAnsi="Cambria Math"/>
+                    <w:lang w:eastAsia="en-GB"/>
+                  </w:rPr>
+                  <m:t>2203</m:t>
+                </m:r>
                 <m:r>
                   <m:rPr>
                     <m:sty m:val="p"/>
@@ -6043,9 +6325,16 @@
             </w:pPr>
             <m:oMathPara>
               <m:oMathParaPr>
-                <m:jc m:val="right"/>
+                <m:jc m:val="center"/>
               </m:oMathParaPr>
               <m:oMath>
+                <m:r>
+                  <w:rPr>
+                    <w:rFonts w:ascii="Cambria Math" w:eastAsia="Calibri" w:hAnsi="Cambria Math" w:cs="Arial"/>
+                    <w:lang w:eastAsia="en-GB"/>
+                  </w:rPr>
+                  <m:t>-1&lt;_&lt;1</m:t>
+                </m:r>
                 <m:r>
                   <w:rPr>
                     <w:rFonts w:ascii="Cambria Math" w:eastAsia="Calibri" w:hAnsi="Cambria Math" w:cs="Arial"/>
@@ -6164,9 +6453,19 @@
             </w:pPr>
             <m:oMathPara>
               <m:oMathParaPr>
-                <m:jc m:val="right"/>
+                <m:jc m:val="center"/>
               </m:oMathParaPr>
               <m:oMath>
+                <m:r>
+                  <m:rPr>
+                    <m:sty m:val="p"/>
+                  </m:rPr>
+                  <w:rPr>
+                    <w:rFonts w:ascii="Cambria Math" w:hAnsi="Cambria Math"/>
+                    <w:lang w:eastAsia="en-GB"/>
+                  </w:rPr>
+                  <m:t>3290</m:t>
+                </m:r>
                 <m:r>
                   <m:rPr>
                     <m:sty m:val="p"/>
@@ -6195,9 +6494,16 @@
             </w:pPr>
             <m:oMathPara>
               <m:oMathParaPr>
-                <m:jc m:val="right"/>
+                <m:jc m:val="center"/>
               </m:oMathParaPr>
               <m:oMath>
+                <m:r>
+                  <w:rPr>
+                    <w:rFonts w:ascii="Cambria Math" w:eastAsia="Calibri" w:hAnsi="Cambria Math" w:cs="Arial"/>
+                    <w:lang w:eastAsia="en-GB"/>
+                  </w:rPr>
+                  <m:t>-1&lt;_&lt;1</m:t>
+                </m:r>
                 <m:r>
                   <w:rPr>
                     <w:rFonts w:ascii="Cambria Math" w:eastAsia="Calibri" w:hAnsi="Cambria Math" w:cs="Arial"/>
@@ -6316,9 +6622,19 @@
             </w:pPr>
             <m:oMathPara>
               <m:oMathParaPr>
-                <m:jc m:val="right"/>
+                <m:jc m:val="center"/>
               </m:oMathParaPr>
               <m:oMath>
+                <m:r>
+                  <m:rPr>
+                    <m:sty m:val="p"/>
+                  </m:rPr>
+                  <w:rPr>
+                    <w:rFonts w:ascii="Cambria Math" w:hAnsi="Cambria Math"/>
+                    <w:lang w:eastAsia="en-GB"/>
+                  </w:rPr>
+                  <m:t>996</m:t>
+                </m:r>
                 <m:r>
                   <m:rPr>
                     <m:sty m:val="p"/>
@@ -6347,7 +6663,7 @@
             </w:pPr>
             <m:oMathPara>
               <m:oMathParaPr>
-                <m:jc m:val="right"/>
+                <m:jc m:val="center"/>
               </m:oMathParaPr>
               <m:oMath>
                 <m:r>
@@ -6355,7 +6671,172 @@
                     <w:rFonts w:ascii="Cambria Math" w:eastAsia="Calibri" w:hAnsi="Cambria Math" w:cs="Arial"/>
                     <w:lang w:eastAsia="en-GB"/>
                   </w:rPr>
+                  <m:t>-1&lt;_&lt;1</m:t>
+                </m:r>
+                <m:r>
+                  <w:rPr>
+                    <w:rFonts w:ascii="Cambria Math" w:eastAsia="Calibri" w:hAnsi="Cambria Math" w:cs="Arial"/>
+                    <w:lang w:eastAsia="en-GB"/>
+                  </w:rPr>
                   <m:t>%</m:t>
+                </m:r>
+              </m:oMath>
+            </m:oMathPara>
+          </w:p>
+        </w:tc>
+      </w:tr>
+      <w:tr>
+        <w:trPr>
+          <w:trHeight w:val="314"/>
+          <w:jc w:val="center"/>
+        </w:trPr>
+        <w:tc>
+          <w:tcPr>
+            <w:tcW w:w="1134" w:type="dxa"/>
+          </w:tcPr>
+          <w:p>
+            <w:pPr>
+              <w:ind w:firstLine="0"/>
+              <w:rPr>
+                <w:rFonts w:eastAsia="Calibri" w:cs="Arial"/>
+                <w:b/>
+                <w:bCs/>
+                <w:lang w:eastAsia="en-GB"/>
+              </w:rPr>
+            </w:pPr>
+            <m:oMathPara>
+              <m:oMath>
+                <m:sSub>
+                  <m:sSubPr>
+                    <m:ctrlPr>
+                      <w:rPr>
+                        <w:rFonts w:ascii="Cambria Math" w:eastAsia="Calibri" w:hAnsi="Cambria Math" w:cs="Arial"/>
+                        <w:b/>
+                        <w:bCs/>
+                        <w:i/>
+                        <w:lang w:eastAsia="en-GB"/>
+                      </w:rPr>
+                    </m:ctrlPr>
+                  </m:sSubPr>
+                  <m:e>
+                    <m:r>
+                      <m:rPr>
+                        <m:sty m:val="bi"/>
+                      </m:rPr>
+                      <w:rPr>
+                        <w:rFonts w:ascii="Cambria Math" w:eastAsia="Calibri" w:hAnsi="Cambria Math" w:cs="Arial"/>
+                        <w:lang w:eastAsia="en-GB"/>
+                      </w:rPr>
+                      <m:t>R</m:t>
+                    </m:r>
+                  </m:e>
+                  <m:sub>
+                    <m:r>
+                      <m:rPr>
+                        <m:sty m:val="bi"/>
+                      </m:rPr>
+                      <w:rPr>
+                        <w:rFonts w:ascii="Cambria Math" w:eastAsia="Calibri" w:hAnsi="Cambria Math" w:cs="Arial"/>
+                        <w:lang w:eastAsia="en-GB"/>
+                      </w:rPr>
+                      <m:t>t</m:t>
+                    </m:r>
+                  </m:sub>
+                </m:sSub>
+              </m:oMath>
+            </m:oMathPara>
+          </w:p>
+        </w:tc>
+        <w:tc>
+          <w:tcPr>
+            <w:tcW w:w="1984" w:type="dxa"/>
+          </w:tcPr>
+          <w:p>
+            <w:pPr>
+              <w:ind w:firstLine="0"/>
+              <w:rPr>
+                <w:rFonts w:eastAsia="Calibri" w:cs="Arial"/>
+              </w:rPr>
+            </w:pPr>
+            <m:oMathPara>
+              <m:oMath>
+                <m:r>
+                  <w:rPr>
+                    <w:rFonts w:ascii="Cambria Math" w:eastAsia="Calibri" w:hAnsi="Cambria Math" w:cs="Arial"/>
+                  </w:rPr>
+                  <m:t>1500</m:t>
+                </m:r>
+                <m:r>
+                  <m:rPr>
+                    <m:sty m:val="p"/>
+                  </m:rPr>
+                  <w:rPr>
+                    <w:rFonts w:ascii="Cambria Math" w:eastAsia="Calibri" w:hAnsi="Cambria Math" w:cs="Arial"/>
+                  </w:rPr>
+                  <m:t>Ω</m:t>
+                </m:r>
+              </m:oMath>
+            </m:oMathPara>
+          </w:p>
+        </w:tc>
+        <w:tc>
+          <w:tcPr>
+            <w:tcW w:w="3119" w:type="dxa"/>
+          </w:tcPr>
+          <w:p>
+            <w:pPr>
+              <w:ind w:firstLine="0"/>
+              <w:rPr>
+                <w:rFonts w:eastAsia="Calibri" w:cs="Arial"/>
+                <w:lang w:eastAsia="en-GB"/>
+              </w:rPr>
+            </w:pPr>
+            <m:oMathPara>
+              <m:oMath>
+                <m:r>
+                  <m:rPr>
+                    <m:sty m:val="p"/>
+                  </m:rPr>
+                  <w:rPr>
+                    <w:rFonts w:ascii="Cambria Math" w:eastAsia="Calibri" w:hAnsi="Cambria Math" w:cs="Arial"/>
+                    <w:lang w:eastAsia="en-GB"/>
+                  </w:rPr>
+                  <m:t>1500</m:t>
+                </m:r>
+                <m:r>
+                  <m:rPr>
+                    <m:sty m:val="p"/>
+                  </m:rPr>
+                  <w:rPr>
+                    <w:rFonts w:ascii="Cambria Math" w:eastAsia="Calibri" w:hAnsi="Cambria Math" w:cs="Arial"/>
+                    <w:lang w:eastAsia="en-GB"/>
+                  </w:rPr>
+                  <m:t>Ω</m:t>
+                </m:r>
+              </m:oMath>
+            </m:oMathPara>
+          </w:p>
+        </w:tc>
+        <w:tc>
+          <w:tcPr>
+            <w:tcW w:w="3119" w:type="dxa"/>
+          </w:tcPr>
+          <w:p>
+            <w:pPr>
+              <w:ind w:firstLine="0"/>
+              <w:rPr>
+                <w:rFonts w:eastAsia="Calibri" w:cs="Arial"/>
+                <w:lang w:eastAsia="en-GB"/>
+              </w:rPr>
+            </w:pPr>
+            <m:oMathPara>
+              <m:oMath>
+                <m:r>
+                  <w:rPr>
+                    <w:rFonts w:ascii="Cambria Math" w:eastAsia="Calibri" w:hAnsi="Cambria Math" w:cs="Arial"/>
+                    <w:lang w:eastAsia="en-GB"/>
+                  </w:rPr>
+                  <m:t>0%</m:t>
                 </m:r>
               </m:oMath>
             </m:oMathPara>
@@ -6470,9 +6951,19 @@
             </w:pPr>
             <m:oMathPara>
               <m:oMathParaPr>
-                <m:jc m:val="right"/>
+                <m:jc m:val="center"/>
               </m:oMathParaPr>
               <m:oMath>
+                <m:r>
+                  <m:rPr>
+                    <m:sty m:val="p"/>
+                  </m:rPr>
+                  <w:rPr>
+                    <w:rFonts w:ascii="Cambria Math" w:hAnsi="Cambria Math"/>
+                    <w:lang w:eastAsia="en-GB"/>
+                  </w:rPr>
+                  <m:t>2316</m:t>
+                </m:r>
                 <m:r>
                   <m:rPr>
                     <m:sty m:val="p"/>
@@ -6501,9 +6992,16 @@
             </w:pPr>
             <m:oMathPara>
               <m:oMathParaPr>
-                <m:jc m:val="right"/>
+                <m:jc m:val="center"/>
               </m:oMathParaPr>
               <m:oMath>
+                <m:r>
+                  <w:rPr>
+                    <w:rFonts w:ascii="Cambria Math" w:eastAsia="Calibri" w:hAnsi="Cambria Math" w:cs="Arial"/>
+                    <w:lang w:eastAsia="en-GB"/>
+                  </w:rPr>
+                  <m:t>-1&lt;_&lt;1</m:t>
+                </m:r>
                 <m:r>
                   <w:rPr>
                     <w:rFonts w:ascii="Cambria Math" w:eastAsia="Calibri" w:hAnsi="Cambria Math" w:cs="Arial"/>
@@ -6613,9 +7111,16 @@
             </w:pPr>
             <m:oMathPara>
               <m:oMathParaPr>
-                <m:jc m:val="right"/>
+                <m:jc m:val="center"/>
               </m:oMathParaPr>
               <m:oMath>
+                <m:r>
+                  <w:rPr>
+                    <w:rFonts w:ascii="Cambria Math" w:hAnsi="Cambria Math"/>
+                    <w:lang w:eastAsia="en-GB"/>
+                  </w:rPr>
+                  <m:t>8,00</m:t>
+                </m:r>
                 <m:r>
                   <w:rPr>
                     <w:rFonts w:ascii="Cambria Math" w:hAnsi="Cambria Math"/>
@@ -6641,9 +7146,16 @@
             </w:pPr>
             <m:oMathPara>
               <m:oMathParaPr>
-                <m:jc m:val="right"/>
+                <m:jc m:val="center"/>
               </m:oMathParaPr>
               <m:oMath>
+                <m:r>
+                  <w:rPr>
+                    <w:rFonts w:ascii="Cambria Math" w:eastAsiaTheme="minorEastAsia" w:hAnsi="Cambria Math"/>
+                    <w:lang w:eastAsia="en-GB"/>
+                  </w:rPr>
+                  <m:t>0</m:t>
+                </m:r>
                 <m:r>
                   <w:rPr>
                     <w:rFonts w:ascii="Cambria Math" w:eastAsia="Calibri" w:hAnsi="Cambria Math" w:cs="Arial"/>
@@ -6755,9 +7267,16 @@
             </w:pPr>
             <m:oMathPara>
               <m:oMathParaPr>
-                <m:jc m:val="right"/>
+                <m:jc m:val="center"/>
               </m:oMathParaPr>
               <m:oMath>
+                <m:r>
+                  <w:rPr>
+                    <w:rFonts w:ascii="Cambria Math" w:hAnsi="Cambria Math"/>
+                    <w:lang w:eastAsia="en-GB"/>
+                  </w:rPr>
+                  <m:t>4,79</m:t>
+                </m:r>
                 <m:r>
                   <w:rPr>
                     <w:rFonts w:ascii="Cambria Math" w:hAnsi="Cambria Math"/>
@@ -6783,9 +7302,16 @@
             </w:pPr>
             <m:oMathPara>
               <m:oMathParaPr>
-                <m:jc m:val="right"/>
+                <m:jc m:val="center"/>
               </m:oMathParaPr>
               <m:oMath>
+                <m:r>
+                  <w:rPr>
+                    <w:rFonts w:ascii="Cambria Math" w:eastAsia="Calibri" w:hAnsi="Cambria Math" w:cs="Arial"/>
+                    <w:lang w:eastAsia="en-GB"/>
+                  </w:rPr>
+                  <m:t>-1&lt;_&lt;1</m:t>
+                </m:r>
                 <m:r>
                   <w:rPr>
                     <w:rFonts w:ascii="Cambria Math" w:eastAsia="Calibri" w:hAnsi="Cambria Math" w:cs="Arial"/>
@@ -6930,9 +7456,23 @@
             </w:pPr>
             <m:oMathPara>
               <m:oMathParaPr>
-                <m:jc m:val="right"/>
+                <m:jc m:val="center"/>
               </m:oMathParaPr>
               <m:oMath>
+                <m:r>
+                  <w:rPr>
+                    <w:rFonts w:ascii="Cambria Math" w:hAnsi="Cambria Math"/>
+                    <w:lang w:eastAsia="en-GB"/>
+                  </w:rPr>
+                  <m:t>1,</m:t>
+                </m:r>
+                <m:r>
+                  <w:rPr>
+                    <w:rFonts w:ascii="Cambria Math" w:hAnsi="Cambria Math"/>
+                    <w:lang w:eastAsia="en-GB"/>
+                  </w:rPr>
+                  <m:t>909</m:t>
+                </m:r>
                 <m:r>
                   <w:rPr>
                     <w:rFonts w:ascii="Cambria Math" w:hAnsi="Cambria Math"/>
@@ -6958,9 +7498,16 @@
             </w:pPr>
             <m:oMathPara>
               <m:oMathParaPr>
-                <m:jc m:val="right"/>
+                <m:jc m:val="center"/>
               </m:oMathParaPr>
               <m:oMath>
+                <m:r>
+                  <w:rPr>
+                    <w:rFonts w:ascii="Cambria Math" w:eastAsia="Calibri" w:hAnsi="Cambria Math" w:cs="Arial"/>
+                    <w:lang w:eastAsia="en-GB"/>
+                  </w:rPr>
+                  <m:t>1,2</m:t>
+                </m:r>
                 <m:r>
                   <w:rPr>
                     <w:rFonts w:ascii="Cambria Math" w:eastAsia="Calibri" w:hAnsi="Cambria Math" w:cs="Arial"/>
@@ -7194,6 +7741,454 @@
       </w:pPr>
       <w:r>
         <w:rPr>
+          <w:noProof/>
+        </w:rPr>
+        <mc:AlternateContent>
+          <mc:Choice Requires="wps">
+            <w:drawing>
+              <wp:anchor distT="0" distB="0" distL="114300" distR="114300" simplePos="0" relativeHeight="251692032" behindDoc="0" locked="0" layoutInCell="1" allowOverlap="1" wp14:anchorId="3801F375" wp14:editId="4CB9BCC6">
+                <wp:simplePos x="0" y="0"/>
+                <wp:positionH relativeFrom="column">
+                  <wp:posOffset>357505</wp:posOffset>
+                </wp:positionH>
+                <wp:positionV relativeFrom="paragraph">
+                  <wp:posOffset>3069590</wp:posOffset>
+                </wp:positionV>
+                <wp:extent cx="2602230" cy="635"/>
+                <wp:effectExtent l="0" t="0" r="0" b="0"/>
+                <wp:wrapTopAndBottom/>
+                <wp:docPr id="249093630" name="Szövegdoboz 1"/>
+                <wp:cNvGraphicFramePr/>
+                <a:graphic xmlns:a="http://schemas.openxmlformats.org/drawingml/2006/main">
+                  <a:graphicData uri="http://schemas.microsoft.com/office/word/2010/wordprocessingShape">
+                    <wps:wsp>
+                      <wps:cNvSpPr txBox="1"/>
+                      <wps:spPr>
+                        <a:xfrm>
+                          <a:off x="0" y="0"/>
+                          <a:ext cx="2602230" cy="635"/>
+                        </a:xfrm>
+                        <a:prstGeom prst="rect">
+                          <a:avLst/>
+                        </a:prstGeom>
+                        <a:solidFill>
+                          <a:prstClr val="white"/>
+                        </a:solidFill>
+                        <a:ln>
+                          <a:noFill/>
+                        </a:ln>
+                      </wps:spPr>
+                      <wps:txbx>
+                        <w:txbxContent>
+                          <w:p>
+                            <w:pPr>
+                              <w:pStyle w:val="Kpalrs"/>
+                              <w:ind w:firstLine="0"/>
+                              <w:jc w:val="center"/>
+                              <w:rPr>
+                                <w:noProof/>
+                                <w:sz w:val="24"/>
+                              </w:rPr>
+                            </w:pPr>
+                            <w:r>
+                              <w:rPr>
+                                <w:noProof/>
+                              </w:rPr>
+                              <w:fldChar w:fldCharType="begin"/>
+                            </w:r>
+                            <w:r>
+                              <w:rPr>
+                                <w:noProof/>
+                              </w:rPr>
+                              <w:instrText xml:space="preserve"> SEQ Figure \* ARABIC </w:instrText>
+                            </w:r>
+                            <w:r>
+                              <w:rPr>
+                                <w:noProof/>
+                              </w:rPr>
+                              <w:fldChar w:fldCharType="separate"/>
+                            </w:r>
+                            <w:r>
+                              <w:rPr>
+                                <w:noProof/>
+                              </w:rPr>
+                              <w:t>1</w:t>
+                            </w:r>
+                            <w:r>
+                              <w:rPr>
+                                <w:noProof/>
+                              </w:rPr>
+                              <w:fldChar w:fldCharType="end"/>
+                            </w:r>
+                            <w:r>
+                              <w:t>. ábra</w:t>
+                            </w:r>
+                          </w:p>
+                        </w:txbxContent>
+                      </wps:txbx>
+                      <wps:bodyPr rot="0" spcFirstLastPara="0" vertOverflow="overflow" horzOverflow="overflow" vert="horz" wrap="square" lIns="0" tIns="0" rIns="0" bIns="0" numCol="1" spcCol="0" rtlCol="0" fromWordArt="0" anchor="t" anchorCtr="0" forceAA="0" compatLnSpc="1">
+                        <a:prstTxWarp prst="textNoShape">
+                          <a:avLst/>
+                        </a:prstTxWarp>
+                        <a:spAutoFit/>
+                      </wps:bodyPr>
+                    </wps:wsp>
+                  </a:graphicData>
+                </a:graphic>
+              </wp:anchor>
+            </w:drawing>
+          </mc:Choice>
+          <mc:Fallback>
+            <w:pict>
+              <v:shape w14:anchorId="3801F375" id="Szövegdoboz 1" o:spid="_x0000_s1027" type="#_x0000_t202" style="position:absolute;left:0;text-align:left;margin-left:28.15pt;margin-top:241.7pt;width:204.9pt;height:.05pt;z-index:251692032;visibility:visible;mso-wrap-style:square;mso-wrap-distance-left:9pt;mso-wrap-distance-top:0;mso-wrap-distance-right:9pt;mso-wrap-distance-bottom:0;mso-position-horizontal:absolute;mso-position-horizontal-relative:text;mso-position-vertical:absolute;mso-position-vertical-relative:text;v-text-anchor:top" o:gfxdata="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" stroked="f">
+                <v:textbox style="mso-fit-shape-to-text:t" inset="0,0,0,0">
+                  <w:txbxContent>
+                    <w:p>
+                      <w:pPr>
+                        <w:pStyle w:val="Kpalrs"/>
+                        <w:ind w:firstLine="0"/>
+                        <w:jc w:val="center"/>
+                        <w:rPr>
+                          <w:noProof/>
+                          <w:sz w:val="24"/>
+                        </w:rPr>
+                      </w:pPr>
+                      <w:r>
+                        <w:rPr>
+                          <w:noProof/>
+                        </w:rPr>
+                        <w:fldChar w:fldCharType="begin"/>
+                      </w:r>
+                      <w:r>
+                        <w:rPr>
+                          <w:noProof/>
+                        </w:rPr>
+                        <w:instrText xml:space="preserve"> SEQ Figure \* ARABIC </w:instrText>
+                      </w:r>
+                      <w:r>
+                        <w:rPr>
+                          <w:noProof/>
+                        </w:rPr>
+                        <w:fldChar w:fldCharType="separate"/>
+                      </w:r>
+                      <w:r>
+                        <w:rPr>
+                          <w:noProof/>
+                        </w:rPr>
+                        <w:t>1</w:t>
+                      </w:r>
+                      <w:r>
+                        <w:rPr>
+                          <w:noProof/>
+                        </w:rPr>
+                        <w:fldChar w:fldCharType="end"/>
+                      </w:r>
+                      <w:r>
+                        <w:t>. ábra</w:t>
+                      </w:r>
+                    </w:p>
+                  </w:txbxContent>
+                </v:textbox>
+                <w10:wrap type="topAndBottom"/>
+              </v:shape>
+            </w:pict>
+          </mc:Fallback>
+        </mc:AlternateContent>
+      </w:r>
+      <w:r>
+        <w:rPr>
+          <w:noProof/>
+          <w:lang w:eastAsia="en-GB"/>
+        </w:rPr>
+        <w:drawing>
+          <wp:anchor distT="0" distB="0" distL="114300" distR="114300" simplePos="0" relativeHeight="251688960" behindDoc="0" locked="0" layoutInCell="1" allowOverlap="1" wp14:anchorId="621AA8C1" wp14:editId="107BF22C">
+            <wp:simplePos x="0" y="0"/>
+            <wp:positionH relativeFrom="column">
+              <wp:posOffset>357505</wp:posOffset>
+            </wp:positionH>
+            <wp:positionV relativeFrom="paragraph">
+              <wp:posOffset>779780</wp:posOffset>
+            </wp:positionV>
+            <wp:extent cx="2602230" cy="2232660"/>
+            <wp:effectExtent l="0" t="0" r="7620" b="0"/>
+            <wp:wrapTopAndBottom/>
+            <wp:docPr id="1169322466" name="Kép 1"/>
+            <wp:cNvGraphicFramePr>
+              <a:graphicFrameLocks xmlns:a="http://schemas.openxmlformats.org/drawingml/2006/main" noChangeAspect="1"/>
+            </wp:cNvGraphicFramePr>
+            <a:graphic xmlns:a="http://schemas.openxmlformats.org/drawingml/2006/main">
+              <a:graphicData uri="http://schemas.openxmlformats.org/drawingml/2006/picture">
+                <pic:pic xmlns:pic="http://schemas.openxmlformats.org/drawingml/2006/picture">
+                  <pic:nvPicPr>
+                    <pic:cNvPr id="0" name="Picture 1"/>
+                    <pic:cNvPicPr>
+                      <a:picLocks noChangeAspect="1" noChangeArrowheads="1"/>
+                    </pic:cNvPicPr>
+                  </pic:nvPicPr>
+                  <pic:blipFill>
+                    <a:blip r:embed="rId26" cstate="print">
+                      <a:extLst>
+                        <a:ext uri="{28A0092B-C50C-407E-A947-70E740481C1C}">
+                          <a14:useLocalDpi xmlns:a14="http://schemas.microsoft.com/office/drawing/2010/main" val="0"/>
+                        </a:ext>
+                      </a:extLst>
+                    </a:blip>
+                    <a:srcRect/>
+                    <a:stretch>
+                      <a:fillRect/>
+                    </a:stretch>
+                  </pic:blipFill>
+                  <pic:spPr bwMode="auto">
+                    <a:xfrm>
+                      <a:off x="0" y="0"/>
+                      <a:ext cx="2602230" cy="2232660"/>
+                    </a:xfrm>
+                    <a:prstGeom prst="rect">
+                      <a:avLst/>
+                    </a:prstGeom>
+                    <a:noFill/>
+                    <a:ln>
+                      <a:noFill/>
+                    </a:ln>
+                  </pic:spPr>
+                </pic:pic>
+              </a:graphicData>
+            </a:graphic>
+            <wp14:sizeRelH relativeFrom="margin">
+              <wp14:pctWidth>0</wp14:pctWidth>
+            </wp14:sizeRelH>
+            <wp14:sizeRelV relativeFrom="margin">
+              <wp14:pctHeight>0</wp14:pctHeight>
+            </wp14:sizeRelV>
+          </wp:anchor>
+        </w:drawing>
+      </w:r>
+      <w:r>
+        <w:rPr>
+          <w:noProof/>
+        </w:rPr>
+        <mc:AlternateContent>
+          <mc:Choice Requires="wps">
+            <w:drawing>
+              <wp:anchor distT="0" distB="0" distL="114300" distR="114300" simplePos="0" relativeHeight="251694080" behindDoc="0" locked="0" layoutInCell="1" allowOverlap="1" wp14:anchorId="3CF1AB1A" wp14:editId="3C37301D">
+                <wp:simplePos x="0" y="0"/>
+                <wp:positionH relativeFrom="column">
+                  <wp:posOffset>3467100</wp:posOffset>
+                </wp:positionH>
+                <wp:positionV relativeFrom="paragraph">
+                  <wp:posOffset>3115310</wp:posOffset>
+                </wp:positionV>
+                <wp:extent cx="2620010" cy="635"/>
+                <wp:effectExtent l="0" t="0" r="0" b="0"/>
+                <wp:wrapTopAndBottom/>
+                <wp:docPr id="1369869955" name="Szövegdoboz 1"/>
+                <wp:cNvGraphicFramePr/>
+                <a:graphic xmlns:a="http://schemas.openxmlformats.org/drawingml/2006/main">
+                  <a:graphicData uri="http://schemas.microsoft.com/office/word/2010/wordprocessingShape">
+                    <wps:wsp>
+                      <wps:cNvSpPr txBox="1"/>
+                      <wps:spPr>
+                        <a:xfrm>
+                          <a:off x="0" y="0"/>
+                          <a:ext cx="2620010" cy="635"/>
+                        </a:xfrm>
+                        <a:prstGeom prst="rect">
+                          <a:avLst/>
+                        </a:prstGeom>
+                        <a:solidFill>
+                          <a:prstClr val="white"/>
+                        </a:solidFill>
+                        <a:ln>
+                          <a:noFill/>
+                        </a:ln>
+                      </wps:spPr>
+                      <wps:txbx>
+                        <w:txbxContent>
+                          <w:p>
+                            <w:pPr>
+                              <w:pStyle w:val="Kpalrs"/>
+                              <w:ind w:firstLine="0"/>
+                              <w:jc w:val="center"/>
+                              <w:rPr>
+                                <w:noProof/>
+                                <w:sz w:val="24"/>
+                              </w:rPr>
+                            </w:pPr>
+                            <w:r>
+                              <w:rPr>
+                                <w:noProof/>
+                              </w:rPr>
+                              <w:fldChar w:fldCharType="begin"/>
+                            </w:r>
+                            <w:r>
+                              <w:rPr>
+                                <w:noProof/>
+                              </w:rPr>
+                              <w:instrText xml:space="preserve"> SEQ Figure \* ARABIC </w:instrText>
+                            </w:r>
+                            <w:r>
+                              <w:rPr>
+                                <w:noProof/>
+                              </w:rPr>
+                              <w:fldChar w:fldCharType="separate"/>
+                            </w:r>
+                            <w:r>
+                              <w:rPr>
+                                <w:noProof/>
+                              </w:rPr>
+                              <w:t>2</w:t>
+                            </w:r>
+                            <w:r>
+                              <w:rPr>
+                                <w:noProof/>
+                              </w:rPr>
+                              <w:fldChar w:fldCharType="end"/>
+                            </w:r>
+                            <w:r>
+                              <w:t>. ábra</w:t>
+                            </w:r>
+                          </w:p>
+                        </w:txbxContent>
+                      </wps:txbx>
+                      <wps:bodyPr rot="0" spcFirstLastPara="0" vertOverflow="overflow" horzOverflow="overflow" vert="horz" wrap="square" lIns="0" tIns="0" rIns="0" bIns="0" numCol="1" spcCol="0" rtlCol="0" fromWordArt="0" anchor="t" anchorCtr="0" forceAA="0" compatLnSpc="1">
+                        <a:prstTxWarp prst="textNoShape">
+                          <a:avLst/>
+                        </a:prstTxWarp>
+                        <a:spAutoFit/>
+                      </wps:bodyPr>
+                    </wps:wsp>
+                  </a:graphicData>
+                </a:graphic>
+              </wp:anchor>
+            </w:drawing>
+          </mc:Choice>
+          <mc:Fallback>
+            <w:pict>
+              <v:shape w14:anchorId="3CF1AB1A" id="_x0000_s1028" type="#_x0000_t202" style="position:absolute;left:0;text-align:left;margin-left:273pt;margin-top:245.3pt;width:206.3pt;height:.05pt;z-index:251694080;visibility:visible;mso-wrap-style:square;mso-wrap-distance-left:9pt;mso-wrap-distance-top:0;mso-wrap-distance-right:9pt;mso-wrap-distance-bottom:0;mso-position-horizontal:absolute;mso-position-horizontal-relative:text;mso-position-vertical:absolute;mso-position-vertical-relative:text;v-text-anchor:top" o:gfxdata="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" stroked="f">
+                <v:textbox style="mso-fit-shape-to-text:t" inset="0,0,0,0">
+                  <w:txbxContent>
+                    <w:p>
+                      <w:pPr>
+                        <w:pStyle w:val="Kpalrs"/>
+                        <w:ind w:firstLine="0"/>
+                        <w:jc w:val="center"/>
+                        <w:rPr>
+                          <w:noProof/>
+                          <w:sz w:val="24"/>
+                        </w:rPr>
+                      </w:pPr>
+                      <w:r>
+                        <w:rPr>
+                          <w:noProof/>
+                        </w:rPr>
+                        <w:fldChar w:fldCharType="begin"/>
+                      </w:r>
+                      <w:r>
+                        <w:rPr>
+                          <w:noProof/>
+                        </w:rPr>
+                        <w:instrText xml:space="preserve"> SEQ Figure \* ARABIC </w:instrText>
+                      </w:r>
+                      <w:r>
+                        <w:rPr>
+                          <w:noProof/>
+                        </w:rPr>
+                        <w:fldChar w:fldCharType="separate"/>
+                      </w:r>
+                      <w:r>
+                        <w:rPr>
+                          <w:noProof/>
+                        </w:rPr>
+                        <w:t>2</w:t>
+                      </w:r>
+                      <w:r>
+                        <w:rPr>
+                          <w:noProof/>
+                        </w:rPr>
+                        <w:fldChar w:fldCharType="end"/>
+                      </w:r>
+                      <w:r>
+                        <w:t>. ábra</w:t>
+                      </w:r>
+                    </w:p>
+                  </w:txbxContent>
+                </v:textbox>
+                <w10:wrap type="topAndBottom"/>
+              </v:shape>
+            </w:pict>
+          </mc:Fallback>
+        </mc:AlternateContent>
+      </w:r>
+      <w:r>
+        <w:rPr>
+          <w:noProof/>
+          <w:lang w:eastAsia="en-GB"/>
+        </w:rPr>
+        <w:drawing>
+          <wp:anchor distT="0" distB="0" distL="114300" distR="114300" simplePos="0" relativeHeight="251689984" behindDoc="0" locked="0" layoutInCell="1" allowOverlap="1" wp14:anchorId="7880B54A" wp14:editId="4E363429">
+            <wp:simplePos x="0" y="0"/>
+            <wp:positionH relativeFrom="column">
+              <wp:posOffset>3467100</wp:posOffset>
+            </wp:positionH>
+            <wp:positionV relativeFrom="paragraph">
+              <wp:posOffset>825500</wp:posOffset>
+            </wp:positionV>
+            <wp:extent cx="2620010" cy="2232660"/>
+            <wp:effectExtent l="0" t="0" r="8890" b="0"/>
+            <wp:wrapTopAndBottom/>
+            <wp:docPr id="1002628124" name="Kép 2"/>
+            <wp:cNvGraphicFramePr>
+              <a:graphicFrameLocks xmlns:a="http://schemas.openxmlformats.org/drawingml/2006/main" noChangeAspect="1"/>
+            </wp:cNvGraphicFramePr>
+            <a:graphic xmlns:a="http://schemas.openxmlformats.org/drawingml/2006/main">
+              <a:graphicData uri="http://schemas.openxmlformats.org/drawingml/2006/picture">
+                <pic:pic xmlns:pic="http://schemas.openxmlformats.org/drawingml/2006/picture">
+                  <pic:nvPicPr>
+                    <pic:cNvPr id="0" name="Picture 2"/>
+                    <pic:cNvPicPr>
+                      <a:picLocks noChangeAspect="1" noChangeArrowheads="1"/>
+                    </pic:cNvPicPr>
+                  </pic:nvPicPr>
+                  <pic:blipFill>
+                    <a:blip r:embed="rId27" cstate="print">
+                      <a:extLst>
+                        <a:ext uri="{28A0092B-C50C-407E-A947-70E740481C1C}">
+                          <a14:useLocalDpi xmlns:a14="http://schemas.microsoft.com/office/drawing/2010/main" val="0"/>
+                        </a:ext>
+                      </a:extLst>
+                    </a:blip>
+                    <a:srcRect/>
+                    <a:stretch>
+                      <a:fillRect/>
+                    </a:stretch>
+                  </pic:blipFill>
+                  <pic:spPr bwMode="auto">
+                    <a:xfrm>
+                      <a:off x="0" y="0"/>
+                      <a:ext cx="2620010" cy="2232660"/>
+                    </a:xfrm>
+                    <a:prstGeom prst="rect">
+                      <a:avLst/>
+                    </a:prstGeom>
+                    <a:noFill/>
+                    <a:ln>
+                      <a:noFill/>
+                    </a:ln>
+                  </pic:spPr>
+                </pic:pic>
+              </a:graphicData>
+            </a:graphic>
+            <wp14:sizeRelH relativeFrom="margin">
+              <wp14:pctWidth>0</wp14:pctWidth>
+            </wp14:sizeRelH>
+            <wp14:sizeRelV relativeFrom="margin">
+              <wp14:pctHeight>0</wp14:pctHeight>
+            </wp14:sizeRelV>
+          </wp:anchor>
+        </w:drawing>
+      </w:r>
+      <w:r>
+        <w:rPr>
           <w:lang w:eastAsia="en-GB"/>
         </w:rPr>
         <w:t>Kapcsolja be a jelgenerátort és az oszcilloszkópot. A gyakorlatban, továbbá a gyakorlathoz mellékelt használati utasításban leírtak alapján ismerkedjen meg az oszcilloszkóp és a jelgenerátor kezelőszerveivel, valamint azok használatával. A kapott ábrákat és észrevételeit rögzítse a jegyzőkönyvében!</w:t>
@@ -7201,7 +8196,448 @@
     </w:p>
     <w:p>
       <w:pPr>
+        <w:rPr>
+          <w:rFonts w:eastAsiaTheme="minorEastAsia"/>
+          <w:lang w:eastAsia="en-GB"/>
+        </w:rPr>
+      </w:pPr>
+      <w:r>
+        <w:rPr>
+          <w:lang w:eastAsia="en-GB"/>
+        </w:rPr>
+        <w:t xml:space="preserve">Az első ábra mérésének adatai: </w:t>
+      </w:r>
+      <m:oMath>
+        <m:r>
+          <w:rPr>
+            <w:rFonts w:ascii="Cambria Math" w:hAnsi="Cambria Math"/>
+            <w:lang w:eastAsia="en-GB"/>
+          </w:rPr>
+          <m:t>DC</m:t>
+        </m:r>
+      </m:oMath>
+      <w:r>
+        <w:rPr>
+          <w:rFonts w:eastAsiaTheme="minorEastAsia"/>
+          <w:lang w:eastAsia="en-GB"/>
+        </w:rPr>
+        <w:t xml:space="preserve">, </w:t>
+      </w:r>
+      <m:oMath>
+        <m:r>
+          <w:rPr>
+            <w:rFonts w:ascii="Cambria Math" w:eastAsiaTheme="minorEastAsia" w:hAnsi="Cambria Math"/>
+            <w:lang w:eastAsia="en-GB"/>
+          </w:rPr>
+          <m:t>2V/div</m:t>
+        </m:r>
+      </m:oMath>
+      <w:r>
+        <w:rPr>
+          <w:rFonts w:eastAsiaTheme="minorEastAsia"/>
+          <w:lang w:eastAsia="en-GB"/>
+        </w:rPr>
+        <w:t xml:space="preserve">, </w:t>
+      </w:r>
+      <m:oMath>
+        <m:r>
+          <w:rPr>
+            <w:rFonts w:ascii="Cambria Math" w:eastAsiaTheme="minorEastAsia" w:hAnsi="Cambria Math"/>
+            <w:lang w:eastAsia="en-GB"/>
+          </w:rPr>
+          <m:t>2,5μs/div</m:t>
+        </m:r>
+      </m:oMath>
+    </w:p>
+    <w:p>
+      <w:pPr>
+        <w:rPr>
+          <w:rFonts w:eastAsiaTheme="minorEastAsia"/>
+          <w:lang w:eastAsia="en-GB"/>
+        </w:rPr>
+      </w:pPr>
+      <w:r>
+        <w:rPr>
+          <w:rFonts w:eastAsiaTheme="minorEastAsia"/>
+          <w:lang w:eastAsia="en-GB"/>
+        </w:rPr>
+        <w:t xml:space="preserve">A második ábra mérésnek adatai: </w:t>
+      </w:r>
+      <m:oMath>
+        <m:r>
+          <w:rPr>
+            <w:rFonts w:ascii="Cambria Math" w:eastAsiaTheme="minorEastAsia" w:hAnsi="Cambria Math"/>
+            <w:lang w:eastAsia="en-GB"/>
+          </w:rPr>
+          <m:t>DC</m:t>
+        </m:r>
+      </m:oMath>
+      <w:r>
+        <w:rPr>
+          <w:rFonts w:eastAsiaTheme="minorEastAsia"/>
+          <w:lang w:eastAsia="en-GB"/>
+        </w:rPr>
+        <w:t xml:space="preserve">, </w:t>
+      </w:r>
+      <m:oMath>
+        <m:r>
+          <w:rPr>
+            <w:rFonts w:ascii="Cambria Math" w:eastAsiaTheme="minorEastAsia" w:hAnsi="Cambria Math"/>
+            <w:lang w:eastAsia="en-GB"/>
+          </w:rPr>
+          <m:t>1V/div</m:t>
+        </m:r>
+      </m:oMath>
+      <w:r>
+        <w:rPr>
+          <w:rFonts w:eastAsiaTheme="minorEastAsia"/>
+          <w:lang w:eastAsia="en-GB"/>
+        </w:rPr>
+        <w:t xml:space="preserve">, </w:t>
+      </w:r>
+      <m:oMath>
+        <m:r>
+          <w:rPr>
+            <w:rFonts w:ascii="Cambria Math" w:eastAsiaTheme="minorEastAsia" w:hAnsi="Cambria Math"/>
+            <w:lang w:eastAsia="en-GB"/>
+          </w:rPr>
+          <m:t>5ms/div</m:t>
+        </m:r>
+      </m:oMath>
+    </w:p>
+    <w:p>
+      <w:pPr>
+        <w:rPr>
+          <w:lang w:eastAsia="en-GB"/>
+        </w:rPr>
+      </w:pPr>
+      <w:r>
+        <w:rPr>
+          <w:noProof/>
+        </w:rPr>
+        <mc:AlternateContent>
+          <mc:Choice Requires="wps">
+            <w:drawing>
+              <wp:anchor distT="0" distB="0" distL="114300" distR="114300" simplePos="0" relativeHeight="251701248" behindDoc="0" locked="0" layoutInCell="1" allowOverlap="1" wp14:anchorId="646AE140" wp14:editId="114734B5">
+                <wp:simplePos x="0" y="0"/>
+                <wp:positionH relativeFrom="column">
+                  <wp:posOffset>1797685</wp:posOffset>
+                </wp:positionH>
+                <wp:positionV relativeFrom="paragraph">
+                  <wp:posOffset>2837180</wp:posOffset>
+                </wp:positionV>
+                <wp:extent cx="2698115" cy="635"/>
+                <wp:effectExtent l="0" t="0" r="0" b="0"/>
+                <wp:wrapTopAndBottom/>
+                <wp:docPr id="269919209" name="Szövegdoboz 1"/>
+                <wp:cNvGraphicFramePr/>
+                <a:graphic xmlns:a="http://schemas.openxmlformats.org/drawingml/2006/main">
+                  <a:graphicData uri="http://schemas.microsoft.com/office/word/2010/wordprocessingShape">
+                    <wps:wsp>
+                      <wps:cNvSpPr txBox="1"/>
+                      <wps:spPr>
+                        <a:xfrm>
+                          <a:off x="0" y="0"/>
+                          <a:ext cx="2698115" cy="635"/>
+                        </a:xfrm>
+                        <a:prstGeom prst="rect">
+                          <a:avLst/>
+                        </a:prstGeom>
+                        <a:solidFill>
+                          <a:prstClr val="white"/>
+                        </a:solidFill>
+                        <a:ln>
+                          <a:noFill/>
+                        </a:ln>
+                      </wps:spPr>
+                      <wps:txbx>
+                        <w:txbxContent>
+                          <w:p>
+                            <w:pPr>
+                              <w:pStyle w:val="Kpalrs"/>
+                              <w:ind w:firstLine="0"/>
+                              <w:jc w:val="center"/>
+                              <w:rPr>
+                                <w:noProof/>
+                                <w:sz w:val="24"/>
+                              </w:rPr>
+                            </w:pPr>
+                            <w:r>
+                              <w:rPr>
+                                <w:noProof/>
+                              </w:rPr>
+                              <w:fldChar w:fldCharType="begin"/>
+                            </w:r>
+                            <w:r>
+                              <w:rPr>
+                                <w:noProof/>
+                              </w:rPr>
+                              <w:instrText xml:space="preserve"> SEQ Figure \* ARABIC </w:instrText>
+                            </w:r>
+                            <w:r>
+                              <w:rPr>
+                                <w:noProof/>
+                              </w:rPr>
+                              <w:fldChar w:fldCharType="separate"/>
+                            </w:r>
+                            <w:r>
+                              <w:rPr>
+                                <w:noProof/>
+                              </w:rPr>
+                              <w:t>3</w:t>
+                            </w:r>
+                            <w:r>
+                              <w:rPr>
+                                <w:noProof/>
+                              </w:rPr>
+                              <w:fldChar w:fldCharType="end"/>
+                            </w:r>
+                            <w:r>
+                              <w:t>. ábra</w:t>
+                            </w:r>
+                          </w:p>
+                        </w:txbxContent>
+                      </wps:txbx>
+                      <wps:bodyPr rot="0" spcFirstLastPara="0" vertOverflow="overflow" horzOverflow="overflow" vert="horz" wrap="square" lIns="0" tIns="0" rIns="0" bIns="0" numCol="1" spcCol="0" rtlCol="0" fromWordArt="0" anchor="t" anchorCtr="0" forceAA="0" compatLnSpc="1">
+                        <a:prstTxWarp prst="textNoShape">
+                          <a:avLst/>
+                        </a:prstTxWarp>
+                        <a:spAutoFit/>
+                      </wps:bodyPr>
+                    </wps:wsp>
+                  </a:graphicData>
+                </a:graphic>
+              </wp:anchor>
+            </w:drawing>
+          </mc:Choice>
+          <mc:Fallback>
+            <w:pict>
+              <v:shape w14:anchorId="646AE140" id="_x0000_s1029" type="#_x0000_t202" style="position:absolute;left:0;text-align:left;margin-left:141.55pt;margin-top:223.4pt;width:212.45pt;height:.05pt;z-index:251701248;visibility:visible;mso-wrap-style:square;mso-wrap-distance-left:9pt;mso-wrap-distance-top:0;mso-wrap-distance-right:9pt;mso-wrap-distance-bottom:0;mso-position-horizontal:absolute;mso-position-horizontal-relative:text;mso-position-vertical:absolute;mso-position-vertical-relative:text;v-text-anchor:top" o:gfxdata="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" stroked="f">
+                <v:textbox style="mso-fit-shape-to-text:t" inset="0,0,0,0">
+                  <w:txbxContent>
+                    <w:p>
+                      <w:pPr>
+                        <w:pStyle w:val="Kpalrs"/>
+                        <w:ind w:firstLine="0"/>
+                        <w:jc w:val="center"/>
+                        <w:rPr>
+                          <w:noProof/>
+                          <w:sz w:val="24"/>
+                        </w:rPr>
+                      </w:pPr>
+                      <w:r>
+                        <w:rPr>
+                          <w:noProof/>
+                        </w:rPr>
+                        <w:fldChar w:fldCharType="begin"/>
+                      </w:r>
+                      <w:r>
+                        <w:rPr>
+                          <w:noProof/>
+                        </w:rPr>
+                        <w:instrText xml:space="preserve"> SEQ Figure \* ARABIC </w:instrText>
+                      </w:r>
+                      <w:r>
+                        <w:rPr>
+                          <w:noProof/>
+                        </w:rPr>
+                        <w:fldChar w:fldCharType="separate"/>
+                      </w:r>
+                      <w:r>
+                        <w:rPr>
+                          <w:noProof/>
+                        </w:rPr>
+                        <w:t>3</w:t>
+                      </w:r>
+                      <w:r>
+                        <w:rPr>
+                          <w:noProof/>
+                        </w:rPr>
+                        <w:fldChar w:fldCharType="end"/>
+                      </w:r>
+                      <w:r>
+                        <w:t>. ábra</w:t>
+                      </w:r>
+                    </w:p>
+                  </w:txbxContent>
+                </v:textbox>
+                <w10:wrap type="topAndBottom"/>
+              </v:shape>
+            </w:pict>
+          </mc:Fallback>
+        </mc:AlternateContent>
+      </w:r>
+      <w:r>
+        <w:rPr>
+          <w:noProof/>
+          <w:lang w:eastAsia="en-GB"/>
+        </w:rPr>
+        <w:drawing>
+          <wp:anchor distT="0" distB="0" distL="114300" distR="114300" simplePos="0" relativeHeight="251699200" behindDoc="0" locked="0" layoutInCell="1" allowOverlap="1" wp14:anchorId="6C32D38D" wp14:editId="1D550BAC">
+            <wp:simplePos x="0" y="0"/>
+            <wp:positionH relativeFrom="column">
+              <wp:posOffset>1797685</wp:posOffset>
+            </wp:positionH>
+            <wp:positionV relativeFrom="paragraph">
+              <wp:posOffset>433070</wp:posOffset>
+            </wp:positionV>
+            <wp:extent cx="2698115" cy="2346960"/>
+            <wp:effectExtent l="0" t="0" r="6985" b="0"/>
+            <wp:wrapTopAndBottom/>
+            <wp:docPr id="163680260" name="Kép 7"/>
+            <wp:cNvGraphicFramePr>
+              <a:graphicFrameLocks xmlns:a="http://schemas.openxmlformats.org/drawingml/2006/main" noChangeAspect="1"/>
+            </wp:cNvGraphicFramePr>
+            <a:graphic xmlns:a="http://schemas.openxmlformats.org/drawingml/2006/main">
+              <a:graphicData uri="http://schemas.openxmlformats.org/drawingml/2006/picture">
+                <pic:pic xmlns:pic="http://schemas.openxmlformats.org/drawingml/2006/picture">
+                  <pic:nvPicPr>
+                    <pic:cNvPr id="0" name="Picture 7"/>
+                    <pic:cNvPicPr>
+                      <a:picLocks noChangeAspect="1" noChangeArrowheads="1"/>
+                    </pic:cNvPicPr>
+                  </pic:nvPicPr>
+                  <pic:blipFill>
+                    <a:blip r:embed="rId28" cstate="print">
+                      <a:extLst>
+                        <a:ext uri="{28A0092B-C50C-407E-A947-70E740481C1C}">
+                          <a14:useLocalDpi xmlns:a14="http://schemas.microsoft.com/office/drawing/2010/main" val="0"/>
+                        </a:ext>
+                      </a:extLst>
+                    </a:blip>
+                    <a:srcRect/>
+                    <a:stretch>
+                      <a:fillRect/>
+                    </a:stretch>
+                  </pic:blipFill>
+                  <pic:spPr bwMode="auto">
+                    <a:xfrm>
+                      <a:off x="0" y="0"/>
+                      <a:ext cx="2698115" cy="2346960"/>
+                    </a:xfrm>
+                    <a:prstGeom prst="rect">
+                      <a:avLst/>
+                    </a:prstGeom>
+                    <a:noFill/>
+                    <a:ln>
+                      <a:noFill/>
+                    </a:ln>
+                  </pic:spPr>
+                </pic:pic>
+              </a:graphicData>
+            </a:graphic>
+            <wp14:sizeRelH relativeFrom="margin">
+              <wp14:pctWidth>0</wp14:pctWidth>
+            </wp14:sizeRelH>
+            <wp14:sizeRelV relativeFrom="margin">
+              <wp14:pctHeight>0</wp14:pctHeight>
+            </wp14:sizeRelV>
+          </wp:anchor>
+        </w:drawing>
+      </w:r>
+      <w:r>
+        <w:rPr>
+          <w:lang w:eastAsia="en-GB"/>
+        </w:rPr>
+        <w:t>Látszik, hogy a felbontásokat változtatva a szinuszhullámot másképp látjuk. Ez hasznos lehet majd a további méréseknél.</w:t>
+      </w:r>
+    </w:p>
+    <w:p>
+      <w:pPr>
+        <w:rPr>
+          <w:rFonts w:eastAsiaTheme="minorEastAsia"/>
+          <w:lang w:eastAsia="en-GB"/>
+        </w:rPr>
+      </w:pPr>
+      <w:r>
+        <w:rPr>
+          <w:rFonts w:eastAsiaTheme="minorEastAsia"/>
+          <w:lang w:eastAsia="en-GB"/>
+        </w:rPr>
+        <w:t xml:space="preserve">A </w:t>
+      </w:r>
+      <w:r>
+        <w:rPr>
+          <w:rFonts w:eastAsiaTheme="minorEastAsia"/>
+          <w:lang w:eastAsia="en-GB"/>
+        </w:rPr>
+        <w:t>harmadik</w:t>
+      </w:r>
+      <w:r>
+        <w:rPr>
+          <w:rFonts w:eastAsiaTheme="minorEastAsia"/>
+          <w:lang w:eastAsia="en-GB"/>
+        </w:rPr>
+        <w:t xml:space="preserve"> ábra mérésnek adatai: </w:t>
+      </w:r>
+      <m:oMath>
+        <m:r>
+          <w:rPr>
+            <w:rFonts w:ascii="Cambria Math" w:eastAsiaTheme="minorEastAsia" w:hAnsi="Cambria Math"/>
+            <w:lang w:eastAsia="en-GB"/>
+          </w:rPr>
+          <m:t>DC</m:t>
+        </m:r>
+      </m:oMath>
+      <w:r>
+        <w:rPr>
+          <w:rFonts w:eastAsiaTheme="minorEastAsia"/>
+          <w:lang w:eastAsia="en-GB"/>
+        </w:rPr>
+        <w:t xml:space="preserve">, </w:t>
+      </w:r>
+      <m:oMath>
+        <m:r>
+          <w:rPr>
+            <w:rFonts w:ascii="Cambria Math" w:eastAsiaTheme="minorEastAsia" w:hAnsi="Cambria Math"/>
+            <w:lang w:eastAsia="en-GB"/>
+          </w:rPr>
+          <m:t>0,5m</m:t>
+        </m:r>
+        <m:r>
+          <w:rPr>
+            <w:rFonts w:ascii="Cambria Math" w:eastAsiaTheme="minorEastAsia" w:hAnsi="Cambria Math"/>
+            <w:lang w:eastAsia="en-GB"/>
+          </w:rPr>
+          <m:t>V/div</m:t>
+        </m:r>
+      </m:oMath>
+      <w:r>
+        <w:rPr>
+          <w:rFonts w:eastAsiaTheme="minorEastAsia"/>
+          <w:lang w:eastAsia="en-GB"/>
+        </w:rPr>
+        <w:t xml:space="preserve">, </w:t>
+      </w:r>
+      <m:oMath>
+        <m:r>
+          <w:rPr>
+            <w:rFonts w:ascii="Cambria Math" w:eastAsiaTheme="minorEastAsia" w:hAnsi="Cambria Math"/>
+            <w:lang w:eastAsia="en-GB"/>
+          </w:rPr>
+          <m:t>5</m:t>
+        </m:r>
+        <m:r>
+          <w:rPr>
+            <w:rFonts w:ascii="Cambria Math" w:eastAsiaTheme="minorEastAsia" w:hAnsi="Cambria Math"/>
+            <w:lang w:eastAsia="en-GB"/>
+          </w:rPr>
+          <m:t>μ</m:t>
+        </m:r>
+        <m:r>
+          <w:rPr>
+            <w:rFonts w:ascii="Cambria Math" w:eastAsiaTheme="minorEastAsia" w:hAnsi="Cambria Math"/>
+            <w:lang w:eastAsia="en-GB"/>
+          </w:rPr>
+          <m:t>s/div</m:t>
+        </m:r>
+      </m:oMath>
+    </w:p>
+    <w:p>
+      <w:pPr>
         <w:pStyle w:val="Feladatcm"/>
+        <w:keepLines w:val="0"/>
+        <w:pageBreakBefore w:val="0"/>
         <w:rPr>
           <w:lang w:eastAsia="en-GB"/>
         </w:rPr>
@@ -7220,6 +8656,74 @@
           <w:lang w:eastAsia="en-GB"/>
         </w:rPr>
       </w:pPr>
+      <w:r>
+        <w:rPr>
+          <w:noProof/>
+          <w:lang w:eastAsia="en-GB"/>
+        </w:rPr>
+        <w:drawing>
+          <wp:anchor distT="0" distB="0" distL="114300" distR="114300" simplePos="0" relativeHeight="251695104" behindDoc="0" locked="0" layoutInCell="1" allowOverlap="1" wp14:anchorId="6E48565C" wp14:editId="6639B088">
+            <wp:simplePos x="0" y="0"/>
+            <wp:positionH relativeFrom="column">
+              <wp:posOffset>1271905</wp:posOffset>
+            </wp:positionH>
+            <wp:positionV relativeFrom="paragraph">
+              <wp:posOffset>977900</wp:posOffset>
+            </wp:positionV>
+            <wp:extent cx="3810000" cy="3246120"/>
+            <wp:effectExtent l="0" t="0" r="0" b="0"/>
+            <wp:wrapTopAndBottom/>
+            <wp:docPr id="596538728" name="Kép 3"/>
+            <wp:cNvGraphicFramePr>
+              <a:graphicFrameLocks xmlns:a="http://schemas.openxmlformats.org/drawingml/2006/main" noChangeAspect="1"/>
+            </wp:cNvGraphicFramePr>
+            <a:graphic xmlns:a="http://schemas.openxmlformats.org/drawingml/2006/main">
+              <a:graphicData uri="http://schemas.openxmlformats.org/drawingml/2006/picture">
+                <pic:pic xmlns:pic="http://schemas.openxmlformats.org/drawingml/2006/picture">
+                  <pic:nvPicPr>
+                    <pic:cNvPr id="0" name="Picture 3"/>
+                    <pic:cNvPicPr>
+                      <a:picLocks noChangeAspect="1" noChangeArrowheads="1"/>
+                    </pic:cNvPicPr>
+                  </pic:nvPicPr>
+                  <pic:blipFill>
+                    <a:blip r:embed="rId29" cstate="print">
+                      <a:extLst>
+                        <a:ext uri="{28A0092B-C50C-407E-A947-70E740481C1C}">
+                          <a14:useLocalDpi xmlns:a14="http://schemas.microsoft.com/office/drawing/2010/main" val="0"/>
+                        </a:ext>
+                      </a:extLst>
+                    </a:blip>
+                    <a:srcRect/>
+                    <a:stretch>
+                      <a:fillRect/>
+                    </a:stretch>
+                  </pic:blipFill>
+                  <pic:spPr bwMode="auto">
+                    <a:xfrm>
+                      <a:off x="0" y="0"/>
+                      <a:ext cx="3810000" cy="3246120"/>
+                    </a:xfrm>
+                    <a:prstGeom prst="rect">
+                      <a:avLst/>
+                    </a:prstGeom>
+                    <a:noFill/>
+                    <a:ln>
+                      <a:noFill/>
+                    </a:ln>
+                  </pic:spPr>
+                </pic:pic>
+              </a:graphicData>
+            </a:graphic>
+            <wp14:sizeRelH relativeFrom="margin">
+              <wp14:pctWidth>0</wp14:pctWidth>
+            </wp14:sizeRelH>
+            <wp14:sizeRelV relativeFrom="margin">
+              <wp14:pctHeight>0</wp14:pctHeight>
+            </wp14:sizeRelV>
+          </wp:anchor>
+        </w:drawing>
+      </w:r>
       <w:r>
         <w:rPr>
           <w:lang w:eastAsia="en-GB"/>
@@ -7276,7 +8780,22 @@
         <w:rPr>
           <w:lang w:eastAsia="en-GB"/>
         </w:rPr>
-        <w:t xml:space="preserve"> amplitúdójú szinusz jelet. Állítson elő álló képet. FONTOS! Az oszcilloszkópos gyakorlatok során figyeljünk rá, hogy a műszer mindvégig VOLTAGE IX beállítás mellett üzemeljen! A jegyzőkönyvben szereplő oszcilloszkópos ábrák mellett mindig legyen feltüntetve, hogy a berendezést milyen beállítások mellett használtuk (pl. </w:t>
+        <w:t xml:space="preserve"> amplitúdójú szinusz jelet. Állítson elő álló képet. FONTOS! Az oszcilloszkópos gyakorlatok során figyeljünk rá, hogy a műszer mindvégig </w:t>
+      </w:r>
+      <m:oMath>
+        <m:r>
+          <w:rPr>
+            <w:rFonts w:ascii="Cambria Math" w:hAnsi="Cambria Math"/>
+            <w:lang w:eastAsia="en-GB"/>
+          </w:rPr>
+          <m:t xml:space="preserve">VOLTAGE 1X </m:t>
+        </m:r>
+      </m:oMath>
+      <w:r>
+        <w:rPr>
+          <w:lang w:eastAsia="en-GB"/>
+        </w:rPr>
+        <w:t xml:space="preserve">beállítás mellett üzemeljen! A jegyzőkönyvben szereplő oszcilloszkópos ábrák mellett mindig legyen feltüntetve, hogy a berendezést milyen beállítások mellett használtuk (pl. </w:t>
       </w:r>
       <m:oMath>
         <m:r>
@@ -7326,16 +8845,87 @@
     </w:p>
     <w:p>
       <w:pPr>
+        <w:rPr>
+          <w:lang w:eastAsia="en-GB"/>
+        </w:rPr>
+      </w:pPr>
+      <w:r>
+        <w:rPr>
+          <w:rFonts w:eastAsiaTheme="minorEastAsia"/>
+          <w:lang w:eastAsia="en-GB"/>
+        </w:rPr>
+        <w:t>A</w:t>
+      </w:r>
+      <w:r>
+        <w:rPr>
+          <w:rFonts w:eastAsiaTheme="minorEastAsia"/>
+          <w:lang w:eastAsia="en-GB"/>
+        </w:rPr>
+        <w:t xml:space="preserve">z </w:t>
+      </w:r>
+      <w:r>
+        <w:rPr>
+          <w:rFonts w:eastAsiaTheme="minorEastAsia"/>
+          <w:lang w:eastAsia="en-GB"/>
+        </w:rPr>
+        <w:t xml:space="preserve">ábra mérésnek adatai: </w:t>
+      </w:r>
+      <m:oMath>
+        <m:r>
+          <w:rPr>
+            <w:rFonts w:ascii="Cambria Math" w:eastAsiaTheme="minorEastAsia" w:hAnsi="Cambria Math"/>
+            <w:lang w:eastAsia="en-GB"/>
+          </w:rPr>
+          <m:t>DC</m:t>
+        </m:r>
+      </m:oMath>
+      <w:r>
+        <w:rPr>
+          <w:rFonts w:eastAsiaTheme="minorEastAsia"/>
+          <w:lang w:eastAsia="en-GB"/>
+        </w:rPr>
+        <w:t xml:space="preserve">, </w:t>
+      </w:r>
+      <m:oMath>
+        <m:r>
+          <w:rPr>
+            <w:rFonts w:ascii="Cambria Math" w:eastAsiaTheme="minorEastAsia" w:hAnsi="Cambria Math"/>
+            <w:lang w:eastAsia="en-GB"/>
+          </w:rPr>
+          <m:t>1V/div</m:t>
+        </m:r>
+      </m:oMath>
+      <w:r>
+        <w:rPr>
+          <w:rFonts w:eastAsiaTheme="minorEastAsia"/>
+          <w:lang w:eastAsia="en-GB"/>
+        </w:rPr>
+        <w:t xml:space="preserve">, </w:t>
+      </w:r>
+      <m:oMath>
+        <m:r>
+          <w:rPr>
+            <w:rFonts w:ascii="Cambria Math" w:eastAsiaTheme="minorEastAsia" w:hAnsi="Cambria Math"/>
+            <w:lang w:eastAsia="en-GB"/>
+          </w:rPr>
+          <m:t>5ms/div</m:t>
+        </m:r>
+      </m:oMath>
+    </w:p>
+    <w:p>
+      <w:pPr>
         <w:pStyle w:val="Feladatcm"/>
-        <w:rPr>
-          <w:lang w:eastAsia="en-GB"/>
-        </w:rPr>
-      </w:pPr>
-      <w:r>
-        <w:rPr>
-          <w:lang w:eastAsia="en-GB"/>
-        </w:rPr>
-        <w:lastRenderedPageBreak/>
+        <w:keepNext w:val="0"/>
+        <w:keepLines w:val="0"/>
+        <w:pageBreakBefore w:val="0"/>
+        <w:rPr>
+          <w:lang w:eastAsia="en-GB"/>
+        </w:rPr>
+      </w:pPr>
+      <w:r>
+        <w:rPr>
+          <w:lang w:eastAsia="en-GB"/>
+        </w:rPr>
         <w:t>4. Feladat</w:t>
       </w:r>
     </w:p>
@@ -7404,28 +8994,393 @@
         <w:rPr>
           <w:lang w:eastAsia="en-GB"/>
         </w:rPr>
-        <w:t>-os ellenállások segítségével (lásd a 2. ábra bal oldalát). A transzformátor középső, és valamely szélső banánhüvelyét használja. Vizsgálja meg a transzformátor leosztott jelét!</w:t>
+        <w:t xml:space="preserve">-os ellenállások segítségével (lásd a 2. ábra bal oldalát). A </w:t>
+      </w:r>
+      <w:r>
+        <w:rPr>
+          <w:lang w:eastAsia="en-GB"/>
+        </w:rPr>
+        <w:lastRenderedPageBreak/>
+        <w:t>transzformátor középső, és valamely szélső banánhüvelyét használja. Vizsgálja meg a transzfor</w:t>
+      </w:r>
+      <w:r>
+        <w:rPr>
+          <w:noProof/>
+          <w:lang w:eastAsia="en-GB"/>
+        </w:rPr>
+        <w:drawing>
+          <wp:anchor distT="0" distB="0" distL="114300" distR="114300" simplePos="0" relativeHeight="251703296" behindDoc="0" locked="0" layoutInCell="1" allowOverlap="1" wp14:anchorId="02DAAB18" wp14:editId="30B03A59">
+            <wp:simplePos x="0" y="0"/>
+            <wp:positionH relativeFrom="column">
+              <wp:posOffset>944880</wp:posOffset>
+            </wp:positionH>
+            <wp:positionV relativeFrom="paragraph">
+              <wp:posOffset>487680</wp:posOffset>
+            </wp:positionV>
+            <wp:extent cx="3977640" cy="3535680"/>
+            <wp:effectExtent l="0" t="0" r="3810" b="7620"/>
+            <wp:wrapTopAndBottom/>
+            <wp:docPr id="1245766834" name="Kép 4" descr="A képen sor, Diagram, szöveg látható&#10;&#10;Automatikusan generált leírás"/>
+            <wp:cNvGraphicFramePr>
+              <a:graphicFrameLocks xmlns:a="http://schemas.openxmlformats.org/drawingml/2006/main" noChangeAspect="1"/>
+            </wp:cNvGraphicFramePr>
+            <a:graphic xmlns:a="http://schemas.openxmlformats.org/drawingml/2006/main">
+              <a:graphicData uri="http://schemas.openxmlformats.org/drawingml/2006/picture">
+                <pic:pic xmlns:pic="http://schemas.openxmlformats.org/drawingml/2006/picture">
+                  <pic:nvPicPr>
+                    <pic:cNvPr id="1245766834" name="Kép 4" descr="A képen sor, Diagram, szöveg látható&#10;&#10;Automatikusan generált leírás"/>
+                    <pic:cNvPicPr>
+                      <a:picLocks noChangeAspect="1" noChangeArrowheads="1"/>
+                    </pic:cNvPicPr>
+                  </pic:nvPicPr>
+                  <pic:blipFill>
+                    <a:blip r:embed="rId30" cstate="print">
+                      <a:extLst>
+                        <a:ext uri="{28A0092B-C50C-407E-A947-70E740481C1C}">
+                          <a14:useLocalDpi xmlns:a14="http://schemas.microsoft.com/office/drawing/2010/main" val="0"/>
+                        </a:ext>
+                      </a:extLst>
+                    </a:blip>
+                    <a:srcRect/>
+                    <a:stretch>
+                      <a:fillRect/>
+                    </a:stretch>
+                  </pic:blipFill>
+                  <pic:spPr bwMode="auto">
+                    <a:xfrm>
+                      <a:off x="0" y="0"/>
+                      <a:ext cx="3977640" cy="3535680"/>
+                    </a:xfrm>
+                    <a:prstGeom prst="rect">
+                      <a:avLst/>
+                    </a:prstGeom>
+                    <a:noFill/>
+                    <a:ln>
+                      <a:noFill/>
+                    </a:ln>
+                  </pic:spPr>
+                </pic:pic>
+              </a:graphicData>
+            </a:graphic>
+            <wp14:sizeRelH relativeFrom="margin">
+              <wp14:pctWidth>0</wp14:pctWidth>
+            </wp14:sizeRelH>
+            <wp14:sizeRelV relativeFrom="margin">
+              <wp14:pctHeight>0</wp14:pctHeight>
+            </wp14:sizeRelV>
+          </wp:anchor>
+        </w:drawing>
+      </w:r>
+      <w:r>
+        <w:rPr>
+          <w:lang w:eastAsia="en-GB"/>
+        </w:rPr>
+        <w:t>mátor leosztott jelét!</w:t>
       </w:r>
     </w:p>
     <w:p>
       <w:pPr>
-        <w:spacing w:after="160" w:line="259" w:lineRule="auto"/>
-        <w:ind w:firstLine="0"/>
-        <w:jc w:val="left"/>
-        <w:rPr>
-          <w:lang w:eastAsia="en-GB"/>
-        </w:rPr>
-      </w:pPr>
-      <w:r>
-        <w:rPr>
-          <w:lang w:eastAsia="en-GB"/>
-        </w:rPr>
-        <w:br w:type="page"/>
-      </w:r>
+        <w:rPr>
+          <w:rFonts w:eastAsiaTheme="minorEastAsia"/>
+          <w:lang w:eastAsia="en-GB"/>
+        </w:rPr>
+      </w:pPr>
+      <w:r>
+        <w:rPr>
+          <w:lang w:eastAsia="en-GB"/>
+        </w:rPr>
+        <w:t xml:space="preserve">Az oszcilloszkóp beállításai: </w:t>
+      </w:r>
+      <m:oMath>
+        <m:r>
+          <w:rPr>
+            <w:rFonts w:ascii="Cambria Math" w:hAnsi="Cambria Math"/>
+            <w:lang w:eastAsia="en-GB"/>
+          </w:rPr>
+          <m:t>DC</m:t>
+        </m:r>
+      </m:oMath>
+      <w:r>
+        <w:rPr>
+          <w:rFonts w:eastAsiaTheme="minorEastAsia"/>
+          <w:lang w:eastAsia="en-GB"/>
+        </w:rPr>
+        <w:t xml:space="preserve">, </w:t>
+      </w:r>
+      <m:oMath>
+        <m:r>
+          <w:rPr>
+            <w:rFonts w:ascii="Cambria Math" w:eastAsiaTheme="minorEastAsia" w:hAnsi="Cambria Math"/>
+            <w:lang w:eastAsia="en-GB"/>
+          </w:rPr>
+          <m:t>5V/div</m:t>
+        </m:r>
+      </m:oMath>
+      <w:r>
+        <w:rPr>
+          <w:rFonts w:eastAsiaTheme="minorEastAsia"/>
+          <w:lang w:eastAsia="en-GB"/>
+        </w:rPr>
+        <w:t xml:space="preserve">, </w:t>
+      </w:r>
+      <m:oMath>
+        <m:r>
+          <w:rPr>
+            <w:rFonts w:ascii="Cambria Math" w:eastAsiaTheme="minorEastAsia" w:hAnsi="Cambria Math"/>
+            <w:lang w:eastAsia="en-GB"/>
+          </w:rPr>
+          <m:t>5ms/div</m:t>
+        </m:r>
+      </m:oMath>
     </w:p>
     <w:p>
       <w:pPr>
         <w:rPr>
+          <w:rFonts w:eastAsiaTheme="minorEastAsia"/>
+          <w:lang w:eastAsia="en-GB"/>
+        </w:rPr>
+      </w:pPr>
+      <w:r>
+        <w:rPr>
+          <w:rFonts w:eastAsiaTheme="minorEastAsia"/>
+          <w:lang w:eastAsia="en-GB"/>
+        </w:rPr>
+        <w:t>A kapott jel hasonlít egy szinusz jelre, ám az amplitúdó teteje és az alja kissé „elváltozott”.</w:t>
+      </w:r>
+      <w:r>
+        <w:rPr>
+          <w:rFonts w:eastAsiaTheme="minorEastAsia"/>
+          <w:lang w:eastAsia="en-GB"/>
+        </w:rPr>
+        <w:t xml:space="preserve"> Alapvetően ez csak akkor látszik, ha már majdnem csak egy jelet vizsgálunk, de ezzel ellenőriztük, hogy a fali áram nem tiszta szinusz hullám.</w:t>
+      </w:r>
+    </w:p>
+    <w:p>
+      <w:pPr>
+        <w:pStyle w:val="Feladatcm"/>
+        <w:keepNext w:val="0"/>
+        <w:pageBreakBefore w:val="0"/>
+        <w:rPr>
+          <w:lang w:eastAsia="en-GB"/>
+        </w:rPr>
+      </w:pPr>
+      <w:r>
+        <w:rPr>
+          <w:lang w:eastAsia="en-GB"/>
+        </w:rPr>
+        <w:t>5. Feladat</w:t>
+      </w:r>
+    </w:p>
+    <w:p>
+      <w:pPr>
+        <w:rPr>
+          <w:rFonts w:eastAsiaTheme="minorEastAsia"/>
+          <w:lang w:eastAsia="en-GB"/>
+        </w:rPr>
+      </w:pPr>
+      <w:r>
+        <w:rPr>
+          <w:lang w:eastAsia="en-GB"/>
+        </w:rPr>
+        <w:t xml:space="preserve">Vizsgálja egyszerre a jelgenerátor és a transzformátor jelét „kétsugaras”, valamint </w:t>
+      </w:r>
+      <m:oMath>
+        <m:r>
+          <w:rPr>
+            <w:rFonts w:ascii="Cambria Math" w:hAnsi="Cambria Math"/>
+            <w:lang w:eastAsia="en-GB"/>
+          </w:rPr>
+          <m:t>XY</m:t>
+        </m:r>
+      </m:oMath>
+      <w:r>
+        <w:rPr>
+          <w:rFonts w:eastAsiaTheme="minorEastAsia"/>
+          <w:lang w:eastAsia="en-GB"/>
+        </w:rPr>
+        <w:t>-üzemmódban (</w:t>
+      </w:r>
+      <m:oMath>
+        <m:r>
+          <w:rPr>
+            <w:rFonts w:ascii="Cambria Math" w:eastAsiaTheme="minorEastAsia" w:hAnsi="Cambria Math"/>
+            <w:lang w:eastAsia="en-GB"/>
+          </w:rPr>
+          <m:t>TIME</m:t>
+        </m:r>
+      </m:oMath>
+      <w:r>
+        <w:rPr>
+          <w:rFonts w:eastAsiaTheme="minorEastAsia"/>
+          <w:lang w:eastAsia="en-GB"/>
+        </w:rPr>
+        <w:t xml:space="preserve"> menü)!</w:t>
+      </w:r>
+    </w:p>
+    <w:p>
+      <w:pPr>
+        <w:rPr>
+          <w:rFonts w:eastAsiaTheme="minorEastAsia"/>
+          <w:lang w:eastAsia="en-GB"/>
+        </w:rPr>
+      </w:pPr>
+      <w:r>
+        <w:rPr>
+          <w:lang w:eastAsia="en-GB"/>
+        </w:rPr>
+        <w:t>Az</w:t>
+      </w:r>
+      <w:r>
+        <w:rPr>
+          <w:lang w:eastAsia="en-GB"/>
+        </w:rPr>
+        <w:t xml:space="preserve"> első</w:t>
+      </w:r>
+      <w:r>
+        <w:rPr>
+          <w:lang w:eastAsia="en-GB"/>
+        </w:rPr>
+        <w:t xml:space="preserve"> oszcilloszkóp beállításai: </w:t>
+      </w:r>
+      <m:oMath>
+        <m:r>
+          <w:rPr>
+            <w:rFonts w:ascii="Cambria Math" w:hAnsi="Cambria Math"/>
+            <w:lang w:eastAsia="en-GB"/>
+          </w:rPr>
+          <m:t>DC</m:t>
+        </m:r>
+      </m:oMath>
+      <w:r>
+        <w:rPr>
+          <w:rFonts w:eastAsiaTheme="minorEastAsia"/>
+          <w:lang w:eastAsia="en-GB"/>
+        </w:rPr>
+        <w:t xml:space="preserve">, </w:t>
+      </w:r>
+      <m:oMath>
+        <m:r>
+          <w:rPr>
+            <w:rFonts w:ascii="Cambria Math" w:eastAsiaTheme="minorEastAsia" w:hAnsi="Cambria Math"/>
+            <w:lang w:eastAsia="en-GB"/>
+          </w:rPr>
+          <m:t>10</m:t>
+        </m:r>
+        <m:r>
+          <w:rPr>
+            <w:rFonts w:ascii="Cambria Math" w:eastAsiaTheme="minorEastAsia" w:hAnsi="Cambria Math"/>
+            <w:lang w:eastAsia="en-GB"/>
+          </w:rPr>
+          <m:t>V/div</m:t>
+        </m:r>
+      </m:oMath>
+      <w:r>
+        <w:rPr>
+          <w:rFonts w:eastAsiaTheme="minorEastAsia"/>
+          <w:lang w:eastAsia="en-GB"/>
+        </w:rPr>
+        <w:t xml:space="preserve"> és 1V/div </w:t>
+      </w:r>
+      <m:oMath>
+        <m:r>
+          <w:rPr>
+            <w:rFonts w:ascii="Cambria Math" w:eastAsiaTheme="minorEastAsia" w:hAnsi="Cambria Math"/>
+            <w:lang w:eastAsia="en-GB"/>
+          </w:rPr>
+          <m:t>s/div</m:t>
+        </m:r>
+      </m:oMath>
+    </w:p>
+    <w:p>
+      <w:pPr>
+        <w:rPr>
+          <w:lang w:eastAsia="en-GB"/>
+        </w:rPr>
+      </w:pPr>
+      <w:r>
+        <w:rPr>
+          <w:lang w:eastAsia="en-GB"/>
+        </w:rPr>
+        <w:t xml:space="preserve">Az </w:t>
+      </w:r>
+      <w:r>
+        <w:rPr>
+          <w:lang w:eastAsia="en-GB"/>
+        </w:rPr>
+        <w:t xml:space="preserve">második </w:t>
+      </w:r>
+      <w:r>
+        <w:rPr>
+          <w:lang w:eastAsia="en-GB"/>
+        </w:rPr>
+        <w:t xml:space="preserve">oszcilloszkóp beállításai: </w:t>
+      </w:r>
+      <m:oMath>
+        <m:r>
+          <w:rPr>
+            <w:rFonts w:ascii="Cambria Math" w:hAnsi="Cambria Math"/>
+            <w:lang w:eastAsia="en-GB"/>
+          </w:rPr>
+          <m:t>DC</m:t>
+        </m:r>
+      </m:oMath>
+      <w:r>
+        <w:rPr>
+          <w:rFonts w:eastAsiaTheme="minorEastAsia"/>
+          <w:lang w:eastAsia="en-GB"/>
+        </w:rPr>
+        <w:t xml:space="preserve">, </w:t>
+      </w:r>
+      <m:oMath>
+        <m:r>
+          <w:rPr>
+            <w:rFonts w:ascii="Cambria Math" w:eastAsiaTheme="minorEastAsia" w:hAnsi="Cambria Math"/>
+            <w:lang w:eastAsia="en-GB"/>
+          </w:rPr>
+          <m:t>10V/div</m:t>
+        </m:r>
+        <m:r>
+          <w:rPr>
+            <w:rFonts w:ascii="Cambria Math" w:eastAsiaTheme="minorEastAsia" w:hAnsi="Cambria Math"/>
+            <w:lang w:eastAsia="en-GB"/>
+          </w:rPr>
+          <m:t xml:space="preserve"> </m:t>
+        </m:r>
+      </m:oMath>
+      <w:r>
+        <w:rPr>
+          <w:rFonts w:eastAsiaTheme="minorEastAsia"/>
+          <w:lang w:eastAsia="en-GB"/>
+        </w:rPr>
+        <w:t xml:space="preserve"> és 1V/div</w:t>
+      </w:r>
+      <w:r>
+        <w:rPr>
+          <w:rFonts w:eastAsiaTheme="minorEastAsia"/>
+          <w:lang w:eastAsia="en-GB"/>
+        </w:rPr>
+        <w:t xml:space="preserve">, </w:t>
+      </w:r>
+      <m:oMath>
+        <m:r>
+          <w:rPr>
+            <w:rFonts w:ascii="Cambria Math" w:eastAsiaTheme="minorEastAsia" w:hAnsi="Cambria Math"/>
+            <w:lang w:eastAsia="en-GB"/>
+          </w:rPr>
+          <m:t>XY</m:t>
+        </m:r>
+      </m:oMath>
+      <w:r>
+        <w:rPr>
+          <w:rFonts w:eastAsiaTheme="minorEastAsia"/>
+          <w:lang w:eastAsia="en-GB"/>
+        </w:rPr>
+        <w:t>-üzemmód</w:t>
+      </w:r>
+    </w:p>
+    <w:p>
+      <w:pPr>
+        <w:rPr>
           <w:lang w:eastAsia="en-GB"/>
         </w:rPr>
       </w:pPr>
@@ -7435,10 +9390,147 @@
           <w:lang w:eastAsia="en-GB"/>
         </w:rPr>
         <w:lastRenderedPageBreak/>
+        <w:drawing>
+          <wp:anchor distT="0" distB="0" distL="114300" distR="114300" simplePos="0" relativeHeight="251698176" behindDoc="0" locked="0" layoutInCell="1" allowOverlap="1" wp14:anchorId="589BAF3B" wp14:editId="18D366C2">
+            <wp:simplePos x="0" y="0"/>
+            <wp:positionH relativeFrom="column">
+              <wp:posOffset>3334385</wp:posOffset>
+            </wp:positionH>
+            <wp:positionV relativeFrom="paragraph">
+              <wp:posOffset>784225</wp:posOffset>
+            </wp:positionV>
+            <wp:extent cx="2834005" cy="2476500"/>
+            <wp:effectExtent l="0" t="0" r="4445" b="0"/>
+            <wp:wrapTopAndBottom/>
+            <wp:docPr id="1396316361" name="Kép 6"/>
+            <wp:cNvGraphicFramePr>
+              <a:graphicFrameLocks xmlns:a="http://schemas.openxmlformats.org/drawingml/2006/main" noChangeAspect="1"/>
+            </wp:cNvGraphicFramePr>
+            <a:graphic xmlns:a="http://schemas.openxmlformats.org/drawingml/2006/main">
+              <a:graphicData uri="http://schemas.openxmlformats.org/drawingml/2006/picture">
+                <pic:pic xmlns:pic="http://schemas.openxmlformats.org/drawingml/2006/picture">
+                  <pic:nvPicPr>
+                    <pic:cNvPr id="0" name="Picture 6"/>
+                    <pic:cNvPicPr>
+                      <a:picLocks noChangeAspect="1" noChangeArrowheads="1"/>
+                    </pic:cNvPicPr>
+                  </pic:nvPicPr>
+                  <pic:blipFill>
+                    <a:blip r:embed="rId31" cstate="print">
+                      <a:extLst>
+                        <a:ext uri="{28A0092B-C50C-407E-A947-70E740481C1C}">
+                          <a14:useLocalDpi xmlns:a14="http://schemas.microsoft.com/office/drawing/2010/main" val="0"/>
+                        </a:ext>
+                      </a:extLst>
+                    </a:blip>
+                    <a:srcRect/>
+                    <a:stretch>
+                      <a:fillRect/>
+                    </a:stretch>
+                  </pic:blipFill>
+                  <pic:spPr bwMode="auto">
+                    <a:xfrm>
+                      <a:off x="0" y="0"/>
+                      <a:ext cx="2834005" cy="2476500"/>
+                    </a:xfrm>
+                    <a:prstGeom prst="rect">
+                      <a:avLst/>
+                    </a:prstGeom>
+                    <a:noFill/>
+                    <a:ln>
+                      <a:noFill/>
+                    </a:ln>
+                  </pic:spPr>
+                </pic:pic>
+              </a:graphicData>
+            </a:graphic>
+            <wp14:sizeRelH relativeFrom="margin">
+              <wp14:pctWidth>0</wp14:pctWidth>
+            </wp14:sizeRelH>
+            <wp14:sizeRelV relativeFrom="margin">
+              <wp14:pctHeight>0</wp14:pctHeight>
+            </wp14:sizeRelV>
+          </wp:anchor>
+        </w:drawing>
+      </w:r>
+      <w:r>
+        <w:rPr>
+          <w:rFonts w:eastAsiaTheme="minorEastAsia"/>
+          <w:noProof/>
+          <w:lang w:eastAsia="en-GB"/>
+        </w:rPr>
+        <w:drawing>
+          <wp:anchor distT="0" distB="0" distL="114300" distR="114300" simplePos="0" relativeHeight="251705344" behindDoc="0" locked="0" layoutInCell="1" allowOverlap="1" wp14:anchorId="7A3DBEF9" wp14:editId="582EDCA4">
+            <wp:simplePos x="0" y="0"/>
+            <wp:positionH relativeFrom="column">
+              <wp:posOffset>83185</wp:posOffset>
+            </wp:positionH>
+            <wp:positionV relativeFrom="paragraph">
+              <wp:posOffset>784225</wp:posOffset>
+            </wp:positionV>
+            <wp:extent cx="2827020" cy="2428875"/>
+            <wp:effectExtent l="0" t="0" r="0" b="9525"/>
+            <wp:wrapTopAndBottom/>
+            <wp:docPr id="1001155736" name="Kép 5" descr="A képen szöveg, sor, Diagram látható&#10;&#10;Automatikusan generált leírás"/>
+            <wp:cNvGraphicFramePr>
+              <a:graphicFrameLocks xmlns:a="http://schemas.openxmlformats.org/drawingml/2006/main" noChangeAspect="1"/>
+            </wp:cNvGraphicFramePr>
+            <a:graphic xmlns:a="http://schemas.openxmlformats.org/drawingml/2006/main">
+              <a:graphicData uri="http://schemas.openxmlformats.org/drawingml/2006/picture">
+                <pic:pic xmlns:pic="http://schemas.openxmlformats.org/drawingml/2006/picture">
+                  <pic:nvPicPr>
+                    <pic:cNvPr id="1001155736" name="Kép 5" descr="A képen szöveg, sor, Diagram látható&#10;&#10;Automatikusan generált leírás"/>
+                    <pic:cNvPicPr>
+                      <a:picLocks noChangeAspect="1" noChangeArrowheads="1"/>
+                    </pic:cNvPicPr>
+                  </pic:nvPicPr>
+                  <pic:blipFill>
+                    <a:blip r:embed="rId32" cstate="print">
+                      <a:extLst>
+                        <a:ext uri="{28A0092B-C50C-407E-A947-70E740481C1C}">
+                          <a14:useLocalDpi xmlns:a14="http://schemas.microsoft.com/office/drawing/2010/main" val="0"/>
+                        </a:ext>
+                      </a:extLst>
+                    </a:blip>
+                    <a:srcRect/>
+                    <a:stretch>
+                      <a:fillRect/>
+                    </a:stretch>
+                  </pic:blipFill>
+                  <pic:spPr bwMode="auto">
+                    <a:xfrm>
+                      <a:off x="0" y="0"/>
+                      <a:ext cx="2827020" cy="2428875"/>
+                    </a:xfrm>
+                    <a:prstGeom prst="rect">
+                      <a:avLst/>
+                    </a:prstGeom>
+                    <a:noFill/>
+                    <a:ln>
+                      <a:noFill/>
+                    </a:ln>
+                  </pic:spPr>
+                </pic:pic>
+              </a:graphicData>
+            </a:graphic>
+            <wp14:sizeRelH relativeFrom="margin">
+              <wp14:pctWidth>0</wp14:pctWidth>
+            </wp14:sizeRelH>
+            <wp14:sizeRelV relativeFrom="margin">
+              <wp14:pctHeight>0</wp14:pctHeight>
+            </wp14:sizeRelV>
+          </wp:anchor>
+        </w:drawing>
+      </w:r>
+      <w:r>
+        <w:rPr>
+          <w:noProof/>
+          <w:lang w:eastAsia="en-GB"/>
+        </w:rPr>
         <mc:AlternateContent>
           <mc:Choice Requires="wps">
             <w:drawing>
-              <wp:anchor distT="45720" distB="45720" distL="114300" distR="114300" simplePos="0" relativeHeight="251687936" behindDoc="0" locked="0" layoutInCell="1" allowOverlap="1" wp14:anchorId="09598EE4" wp14:editId="4BCB744E">
+              <wp:anchor distT="45720" distB="45720" distL="114300" distR="114300" simplePos="0" relativeHeight="251687936" behindDoc="0" locked="0" layoutInCell="1" allowOverlap="1" wp14:anchorId="09598EE4" wp14:editId="6940D12F">
                 <wp:simplePos x="0" y="0"/>
                 <wp:positionH relativeFrom="rightMargin">
                   <wp:posOffset>-2520315</wp:posOffset>
@@ -7523,7 +9615,7 @@
           </mc:Choice>
           <mc:Fallback>
             <w:pict>
-              <v:shape w14:anchorId="09598EE4" id="_x0000_s1027" type="#_x0000_t202" style="position:absolute;left:0;text-align:left;margin-left:-198.45pt;margin-top:652.05pt;width:141.75pt;height:45.65pt;z-index:251687936;visibility:visible;mso-wrap-style:square;mso-width-percent:0;mso-height-percent:0;mso-wrap-distance-left:9pt;mso-wrap-distance-top:3.6pt;mso-wrap-distance-right:9pt;mso-wrap-distance-bottom:3.6pt;mso-position-horizontal:absolute;mso-position-horizontal-relative:right-margin-area;mso-position-vertical:absolute;mso-position-vertical-relative:top-margin-area;mso-width-percent:0;mso-height-percent:0;mso-width-relative:margin;mso-height-relative:margin;v-text-anchor:top" o:gfxdata="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" stroked="f">
+              <v:shape w14:anchorId="09598EE4" id="_x0000_s1030" type="#_x0000_t202" style="position:absolute;left:0;text-align:left;margin-left:-198.45pt;margin-top:652.05pt;width:141.75pt;height:45.65pt;z-index:251687936;visibility:visible;mso-wrap-style:square;mso-width-percent:0;mso-height-percent:0;mso-wrap-distance-left:9pt;mso-wrap-distance-top:3.6pt;mso-wrap-distance-right:9pt;mso-wrap-distance-bottom:3.6pt;mso-position-horizontal:absolute;mso-position-horizontal-relative:right-margin-area;mso-position-vertical:absolute;mso-position-vertical-relative:top-margin-area;mso-width-percent:0;mso-height-percent:0;mso-width-relative:margin;mso-height-relative:margin;v-text-anchor:top" o:gfxdata="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" stroked="f">
                 <v:textbox>
                   <w:txbxContent>
                     <w:p>
@@ -7652,7 +9744,7 @@
           </mc:Choice>
           <mc:Fallback>
             <w:pict>
-              <v:shape w14:anchorId="5739A602" id="_x0000_s1028" type="#_x0000_t202" style="position:absolute;left:0;text-align:left;margin-left:127.6pt;margin-top:652.05pt;width:141.75pt;height:45.65pt;z-index:251686912;visibility:visible;mso-wrap-style:square;mso-width-percent:0;mso-height-percent:0;mso-wrap-distance-left:9pt;mso-wrap-distance-top:3.6pt;mso-wrap-distance-right:9pt;mso-wrap-distance-bottom:3.6pt;mso-position-horizontal:absolute;mso-position-horizontal-relative:left-margin-area;mso-position-vertical:absolute;mso-position-vertical-relative:top-margin-area;mso-width-percent:0;mso-height-percent:0;mso-width-relative:margin;mso-height-relative:margin;v-text-anchor:top" o:gfxdata="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" stroked="f">
+              <v:shape w14:anchorId="5739A602" id="_x0000_s1031" type="#_x0000_t202" style="position:absolute;left:0;text-align:left;margin-left:127.6pt;margin-top:652.05pt;width:141.75pt;height:45.65pt;z-index:251686912;visibility:visible;mso-wrap-style:square;mso-width-percent:0;mso-height-percent:0;mso-wrap-distance-left:9pt;mso-wrap-distance-top:3.6pt;mso-wrap-distance-right:9pt;mso-wrap-distance-bottom:3.6pt;mso-position-horizontal:absolute;mso-position-horizontal-relative:left-margin-area;mso-position-vertical:absolute;mso-position-vertical-relative:top-margin-area;mso-width-percent:0;mso-height-percent:0;mso-width-relative:margin;mso-height-relative:margin;v-text-anchor:top" o:gfxdata="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" stroked="f">
                 <v:textbox>
                   <w:txbxContent>
                     <w:p>
@@ -7688,13 +9780,33 @@
           </mc:Fallback>
         </mc:AlternateContent>
       </w:r>
+      <w:r>
+        <w:rPr>
+          <w:lang w:eastAsia="en-GB"/>
+        </w:rPr>
+        <w:t xml:space="preserve">A tapasztalatunk az volt, hogy először is meglepődtünk a </w:t>
+      </w:r>
+      <w:proofErr w:type="spellStart"/>
+      <w:r>
+        <w:rPr>
+          <w:lang w:eastAsia="en-GB"/>
+        </w:rPr>
+        <w:t>meta</w:t>
+      </w:r>
+      <w:proofErr w:type="spellEnd"/>
+      <w:r>
+        <w:rPr>
+          <w:lang w:eastAsia="en-GB"/>
+        </w:rPr>
+        <w:t xml:space="preserve"> logón, amit találtunk. Aztán rájöttünk, hogy szerencsére nem szúrtuk el, viszont nagyon érdekes volt, hogy a jelgenerátorunk nem adott pontos jelet, így „csúszott” folyamatosan az ideálisabb szinusz hullámunk. Emiatt az XY megjelenítés forma is egy egész térbeli testet mutatott. </w:t>
+      </w:r>
     </w:p>
     <w:sectPr>
-      <w:headerReference w:type="even" r:id="rId26"/>
-      <w:headerReference w:type="default" r:id="rId27"/>
-      <w:footerReference w:type="even" r:id="rId28"/>
-      <w:footerReference w:type="default" r:id="rId29"/>
-      <w:footerReference w:type="first" r:id="rId30"/>
+      <w:headerReference w:type="even" r:id="rId33"/>
+      <w:headerReference w:type="default" r:id="rId34"/>
+      <w:footerReference w:type="even" r:id="rId35"/>
+      <w:footerReference w:type="default" r:id="rId36"/>
+      <w:footerReference w:type="first" r:id="rId37"/>
       <w:pgSz w:w="12240" w:h="15840"/>
       <w:pgMar w:top="1417" w:right="1417" w:bottom="1417" w:left="1417" w:header="720" w:footer="720" w:gutter="0"/>
       <w:cols w:space="720"/>
@@ -9270,7 +11382,7 @@
   <w:style w:type="paragraph" w:default="1" w:styleId="Norml">
     <w:name w:val="Normal"/>
     <w:qFormat/>
-    <w:rsid w:val="00701D43"/>
+    <w:rsid w:val="001B157D"/>
     <w:pPr>
       <w:spacing w:after="0" w:line="240" w:lineRule="auto"/>
       <w:ind w:firstLine="567"/>
@@ -9659,6 +11771,25 @@
     <w:basedOn w:val="Bekezdsalapbettpusa"/>
     <w:rsid w:val="00282957"/>
   </w:style>
+  <w:style w:type="paragraph" w:styleId="Kpalrs">
+    <w:name w:val="caption"/>
+    <w:basedOn w:val="Norml"/>
+    <w:next w:val="Norml"/>
+    <w:uiPriority w:val="35"/>
+    <w:unhideWhenUsed/>
+    <w:qFormat/>
+    <w:rsid w:val="00C35CB4"/>
+    <w:pPr>
+      <w:spacing w:after="200"/>
+    </w:pPr>
+    <w:rPr>
+      <w:i/>
+      <w:iCs/>
+      <w:color w:val="44546A" w:themeColor="text2"/>
+      <w:sz w:val="18"/>
+      <w:szCs w:val="18"/>
+    </w:rPr>
+  </w:style>
 </w:styles>
 </file>
 

</xml_diff>